<commit_message>
Se corrige el error en el cargo de la Secretaria en los contratos
</commit_message>
<xml_diff>
--- a/static/docs/contrato_fisica_2025.docx
+++ b/static/docs/contrato_fisica_2025.docx
@@ -7523,33 +7523,6 @@
           <w14:ligatures w14:val="standardContextual"/>
         </w:rPr>
         <w:t>KATIA ORNELAS GIL</w:t>
-      </w:r>
-    </w:p>
-    <w:p>
-      <w:pPr>
-        <w:ind w:left="57" w:right="57"/>
-        <w:jc w:val="center"/>
-        <w:rPr>
-          <w:rFonts w:ascii="Montserrat" w:eastAsia="Times New Roman" w:hAnsi="Montserrat" w:cs="Times New Roman"/>
-          <w:b/>
-          <w:bCs/>
-          <w:sz w:val="20"/>
-          <w:szCs w:val="20"/>
-          <w:lang w:eastAsia="es-MX"/>
-          <w14:ligatures w14:val="standardContextual"/>
-        </w:rPr>
-      </w:pPr>
-      <w:r>
-        <w:rPr>
-          <w:rFonts w:ascii="Montserrat" w:eastAsia="Times New Roman" w:hAnsi="Montserrat" w:cs="Times New Roman"/>
-          <w:b/>
-          <w:bCs/>
-          <w:sz w:val="20"/>
-          <w:szCs w:val="20"/>
-          <w:lang w:eastAsia="es-MX"/>
-          <w14:ligatures w14:val="standardContextual"/>
-        </w:rPr>
-        <w:t>TITULAR DE LA UNIDAD DE ADMINISTRACIÓN Y FINANZAS</w:t>
       </w:r>
     </w:p>
     <w:p>

</xml_diff>

<commit_message>
Se compactan las firmas en los contratos de word
</commit_message>
<xml_diff>
--- a/static/docs/contrato_fisica_2025.docx
+++ b/static/docs/contrato_fisica_2025.docx
@@ -181,14 +181,36 @@
           <w:szCs w:val="20"/>
           <w:lang w:eastAsia="es-ES"/>
         </w:rPr>
-        <w:t>&lt;razon_social&gt;</w:t>
-      </w:r>
+        <w:t>&lt;</w:t>
+      </w:r>
+      <w:proofErr w:type="spellStart"/>
       <w:r>
         <w:rPr>
           <w:rFonts w:ascii="Montserrat" w:eastAsia="Times New Roman" w:hAnsi="Montserrat" w:cs="Arial"/>
           <w:color w:val="000000" w:themeColor="text1"/>
           <w:sz w:val="20"/>
           <w:szCs w:val="20"/>
+          <w:lang w:eastAsia="es-ES"/>
+        </w:rPr>
+        <w:t>razon_social</w:t>
+      </w:r>
+      <w:proofErr w:type="spellEnd"/>
+      <w:r>
+        <w:rPr>
+          <w:rFonts w:ascii="Montserrat" w:eastAsia="Times New Roman" w:hAnsi="Montserrat" w:cs="Arial"/>
+          <w:color w:val="000000" w:themeColor="text1"/>
+          <w:sz w:val="20"/>
+          <w:szCs w:val="20"/>
+          <w:lang w:eastAsia="es-ES"/>
+        </w:rPr>
+        <w:t>&gt;</w:t>
+      </w:r>
+      <w:r>
+        <w:rPr>
+          <w:rFonts w:ascii="Montserrat" w:eastAsia="Times New Roman" w:hAnsi="Montserrat" w:cs="Arial"/>
+          <w:color w:val="000000" w:themeColor="text1"/>
+          <w:sz w:val="20"/>
+          <w:szCs w:val="20"/>
           <w:lang w:val="es-ES" w:eastAsia="es-ES"/>
         </w:rPr>
         <w:t>,</w:t>
@@ -830,7 +852,29 @@
           <w:szCs w:val="20"/>
           <w:lang w:eastAsia="es-ES"/>
         </w:rPr>
-        <w:t>&lt;razon_social&gt;</w:t>
+        <w:t>&lt;</w:t>
+      </w:r>
+      <w:proofErr w:type="spellStart"/>
+      <w:r>
+        <w:rPr>
+          <w:rFonts w:ascii="Montserrat" w:eastAsia="Times New Roman" w:hAnsi="Montserrat" w:cs="Arial"/>
+          <w:color w:val="000000" w:themeColor="text1"/>
+          <w:sz w:val="20"/>
+          <w:szCs w:val="20"/>
+          <w:lang w:eastAsia="es-ES"/>
+        </w:rPr>
+        <w:t>razon_social</w:t>
+      </w:r>
+      <w:proofErr w:type="spellEnd"/>
+      <w:r>
+        <w:rPr>
+          <w:rFonts w:ascii="Montserrat" w:eastAsia="Times New Roman" w:hAnsi="Montserrat" w:cs="Arial"/>
+          <w:color w:val="000000" w:themeColor="text1"/>
+          <w:sz w:val="20"/>
+          <w:szCs w:val="20"/>
+          <w:lang w:eastAsia="es-ES"/>
+        </w:rPr>
+        <w:t>&gt;</w:t>
       </w:r>
       <w:r>
         <w:rPr>
@@ -1054,6 +1098,7 @@
         </w:rPr>
         <w:t>&lt;</w:t>
       </w:r>
+      <w:proofErr w:type="spellStart"/>
       <w:r>
         <w:rPr>
           <w:rFonts w:ascii="Montserrat" w:eastAsia="Times New Roman" w:hAnsi="Montserrat" w:cs="Arial"/>
@@ -1062,14 +1107,25 @@
           <w:szCs w:val="20"/>
           <w:lang w:eastAsia="es-ES"/>
         </w:rPr>
-        <w:t>address&gt;</w:t>
-      </w:r>
+        <w:t>address</w:t>
+      </w:r>
+      <w:proofErr w:type="spellEnd"/>
       <w:r>
         <w:rPr>
           <w:rFonts w:ascii="Montserrat" w:eastAsia="Times New Roman" w:hAnsi="Montserrat" w:cs="Arial"/>
           <w:color w:val="000000" w:themeColor="text1"/>
           <w:sz w:val="20"/>
           <w:szCs w:val="20"/>
+          <w:lang w:eastAsia="es-ES"/>
+        </w:rPr>
+        <w:t>&gt;</w:t>
+      </w:r>
+      <w:r>
+        <w:rPr>
+          <w:rFonts w:ascii="Montserrat" w:eastAsia="Times New Roman" w:hAnsi="Montserrat" w:cs="Arial"/>
+          <w:color w:val="000000" w:themeColor="text1"/>
+          <w:sz w:val="20"/>
+          <w:szCs w:val="20"/>
           <w:lang w:val="es-ES" w:eastAsia="es-ES"/>
         </w:rPr>
         <w:t>.</w:t>
@@ -1142,14 +1198,36 @@
           <w:szCs w:val="20"/>
           <w:lang w:eastAsia="es-ES"/>
         </w:rPr>
-        <w:t>&lt;rfc&gt;</w:t>
-      </w:r>
+        <w:t>&lt;</w:t>
+      </w:r>
+      <w:proofErr w:type="spellStart"/>
       <w:r>
         <w:rPr>
           <w:rFonts w:ascii="Montserrat" w:eastAsia="Times New Roman" w:hAnsi="Montserrat" w:cs="Arial"/>
           <w:color w:val="000000" w:themeColor="text1"/>
           <w:sz w:val="20"/>
           <w:szCs w:val="20"/>
+          <w:lang w:eastAsia="es-ES"/>
+        </w:rPr>
+        <w:t>rfc</w:t>
+      </w:r>
+      <w:proofErr w:type="spellEnd"/>
+      <w:r>
+        <w:rPr>
+          <w:rFonts w:ascii="Montserrat" w:eastAsia="Times New Roman" w:hAnsi="Montserrat" w:cs="Arial"/>
+          <w:color w:val="000000" w:themeColor="text1"/>
+          <w:sz w:val="20"/>
+          <w:szCs w:val="20"/>
+          <w:lang w:eastAsia="es-ES"/>
+        </w:rPr>
+        <w:t>&gt;</w:t>
+      </w:r>
+      <w:r>
+        <w:rPr>
+          <w:rFonts w:ascii="Montserrat" w:eastAsia="Times New Roman" w:hAnsi="Montserrat" w:cs="Arial"/>
+          <w:color w:val="000000" w:themeColor="text1"/>
+          <w:sz w:val="20"/>
+          <w:szCs w:val="20"/>
           <w:lang w:val="es-ES" w:eastAsia="es-ES"/>
         </w:rPr>
         <w:t xml:space="preserve"> y su Clave Única de Registro de Población es </w:t>
@@ -1162,7 +1240,29 @@
           <w:szCs w:val="20"/>
           <w:lang w:eastAsia="es-ES"/>
         </w:rPr>
-        <w:t>&lt;curp&gt;</w:t>
+        <w:t>&lt;</w:t>
+      </w:r>
+      <w:proofErr w:type="spellStart"/>
+      <w:r>
+        <w:rPr>
+          <w:rFonts w:ascii="Montserrat" w:eastAsia="Times New Roman" w:hAnsi="Montserrat" w:cs="Arial"/>
+          <w:color w:val="000000" w:themeColor="text1"/>
+          <w:sz w:val="20"/>
+          <w:szCs w:val="20"/>
+          <w:lang w:eastAsia="es-ES"/>
+        </w:rPr>
+        <w:t>curp</w:t>
+      </w:r>
+      <w:proofErr w:type="spellEnd"/>
+      <w:r>
+        <w:rPr>
+          <w:rFonts w:ascii="Montserrat" w:eastAsia="Times New Roman" w:hAnsi="Montserrat" w:cs="Arial"/>
+          <w:color w:val="000000" w:themeColor="text1"/>
+          <w:sz w:val="20"/>
+          <w:szCs w:val="20"/>
+          <w:lang w:eastAsia="es-ES"/>
+        </w:rPr>
+        <w:t>&gt;</w:t>
       </w:r>
       <w:r>
         <w:rPr>
@@ -1491,6 +1591,7 @@
         </w:rPr>
       </w:pPr>
       <w:bookmarkStart w:id="5" w:name="_Hlk4612699"/>
+      <w:proofErr w:type="gramStart"/>
       <w:r>
         <w:rPr>
           <w:rFonts w:ascii="Montserrat" w:eastAsia="Times New Roman" w:hAnsi="Montserrat" w:cs="Arial"/>
@@ -1502,6 +1603,7 @@
         </w:rPr>
         <w:t>PRIMERA.-</w:t>
       </w:r>
+      <w:proofErr w:type="gramEnd"/>
       <w:r>
         <w:rPr>
           <w:rFonts w:ascii="Montserrat" w:eastAsia="Times New Roman" w:hAnsi="Montserrat" w:cs="Arial"/>
@@ -1562,7 +1664,27 @@
           <w:szCs w:val="20"/>
           <w:lang w:eastAsia="es-ES"/>
         </w:rPr>
-        <w:t>&lt;table_places&gt;</w:t>
+        <w:t>&lt;</w:t>
+      </w:r>
+      <w:proofErr w:type="spellStart"/>
+      <w:r>
+        <w:rPr>
+          <w:rFonts w:ascii="Montserrat" w:eastAsia="Times New Roman" w:hAnsi="Montserrat" w:cs="Arial"/>
+          <w:sz w:val="20"/>
+          <w:szCs w:val="20"/>
+          <w:lang w:eastAsia="es-ES"/>
+        </w:rPr>
+        <w:t>table_places</w:t>
+      </w:r>
+      <w:proofErr w:type="spellEnd"/>
+      <w:r>
+        <w:rPr>
+          <w:rFonts w:ascii="Montserrat" w:eastAsia="Times New Roman" w:hAnsi="Montserrat" w:cs="Arial"/>
+          <w:sz w:val="20"/>
+          <w:szCs w:val="20"/>
+          <w:lang w:eastAsia="es-ES"/>
+        </w:rPr>
+        <w:t>&gt;</w:t>
       </w:r>
     </w:p>
     <w:p>
@@ -1699,6 +1821,7 @@
           <w:lang w:val="es-ES" w:eastAsia="es-ES"/>
         </w:rPr>
       </w:pPr>
+      <w:proofErr w:type="gramStart"/>
       <w:r>
         <w:rPr>
           <w:rFonts w:ascii="Montserrat" w:eastAsia="Times New Roman" w:hAnsi="Montserrat" w:cs="Arial"/>
@@ -1711,6 +1834,7 @@
         <w:t>SEGUNDA.-</w:t>
       </w:r>
       <w:bookmarkStart w:id="7" w:name="_Hlk127877081"/>
+      <w:proofErr w:type="gramEnd"/>
       <w:r>
         <w:rPr>
           <w:rFonts w:ascii="Montserrat" w:eastAsia="Times New Roman" w:hAnsi="Montserrat" w:cs="Arial"/>
@@ -1824,6 +1948,7 @@
           <w:szCs w:val="20"/>
         </w:rPr>
       </w:pPr>
+      <w:proofErr w:type="gramStart"/>
       <w:r>
         <w:rPr>
           <w:rFonts w:ascii="Montserrat" w:eastAsia="Times New Roman" w:hAnsi="Montserrat" w:cs="Arial"/>
@@ -1835,6 +1960,7 @@
         </w:rPr>
         <w:t>TERCERA.-</w:t>
       </w:r>
+      <w:proofErr w:type="gramEnd"/>
       <w:r>
         <w:rPr>
           <w:rFonts w:ascii="Montserrat" w:eastAsia="Times New Roman" w:hAnsi="Montserrat" w:cs="Arial"/>
@@ -1894,33 +2020,141 @@
           <w:sz w:val="20"/>
           <w:szCs w:val="20"/>
         </w:rPr>
-        <w:t>$&lt;price_no_iva&gt;</w:t>
-      </w:r>
-    </w:p>
-    <w:p>
-      <w:pPr>
-        <w:ind w:left="57" w:right="57"/>
-        <w:jc w:val="both"/>
+        <w:t>$&lt;</w:t>
+      </w:r>
+      <w:proofErr w:type="spellStart"/>
+      <w:r>
         <w:rPr>
           <w:rFonts w:ascii="Montserrat" w:eastAsia="Calibri" w:hAnsi="Montserrat" w:cs="Arial"/>
           <w:sz w:val="20"/>
           <w:szCs w:val="20"/>
         </w:rPr>
-      </w:pPr>
+        <w:t>price_no_iva</w:t>
+      </w:r>
+      <w:proofErr w:type="spellEnd"/>
       <w:r>
         <w:rPr>
           <w:rFonts w:ascii="Montserrat" w:eastAsia="Calibri" w:hAnsi="Montserrat" w:cs="Arial"/>
           <w:sz w:val="20"/>
           <w:szCs w:val="20"/>
         </w:rPr>
-        <w:t xml:space="preserve"> (&lt;price_no_iva_text&gt; Pesos 00/100 M.N.), más $&lt;price_iva&gt; (&lt;price_iva_text&gt; Pesos 00/100 M.N.) cantidad correspondiente al impuesto al valor agregado, quedando como cantidad neta a pagar $&lt;total_iva&gt; (&lt;total_iva_text&gt; Pesos 00/100 M.N.)</w:t>
-      </w:r>
-      <w:r>
+        <w:t>&gt;</w:t>
+      </w:r>
+    </w:p>
+    <w:p>
+      <w:pPr>
+        <w:ind w:left="57" w:right="57"/>
+        <w:jc w:val="both"/>
         <w:rPr>
           <w:rFonts w:ascii="Montserrat" w:eastAsia="Calibri" w:hAnsi="Montserrat" w:cs="Arial"/>
           <w:sz w:val="20"/>
           <w:szCs w:val="20"/>
         </w:rPr>
+      </w:pPr>
+      <w:r>
+        <w:rPr>
+          <w:rFonts w:ascii="Montserrat" w:eastAsia="Calibri" w:hAnsi="Montserrat" w:cs="Arial"/>
+          <w:sz w:val="20"/>
+          <w:szCs w:val="20"/>
+        </w:rPr>
+        <w:t xml:space="preserve"> (&lt;</w:t>
+      </w:r>
+      <w:proofErr w:type="spellStart"/>
+      <w:r>
+        <w:rPr>
+          <w:rFonts w:ascii="Montserrat" w:eastAsia="Calibri" w:hAnsi="Montserrat" w:cs="Arial"/>
+          <w:sz w:val="20"/>
+          <w:szCs w:val="20"/>
+        </w:rPr>
+        <w:t>price_no_iva_text</w:t>
+      </w:r>
+      <w:proofErr w:type="spellEnd"/>
+      <w:r>
+        <w:rPr>
+          <w:rFonts w:ascii="Montserrat" w:eastAsia="Calibri" w:hAnsi="Montserrat" w:cs="Arial"/>
+          <w:sz w:val="20"/>
+          <w:szCs w:val="20"/>
+        </w:rPr>
+        <w:t>&gt; Pesos 00/100 M.N.), más $&lt;</w:t>
+      </w:r>
+      <w:proofErr w:type="spellStart"/>
+      <w:r>
+        <w:rPr>
+          <w:rFonts w:ascii="Montserrat" w:eastAsia="Calibri" w:hAnsi="Montserrat" w:cs="Arial"/>
+          <w:sz w:val="20"/>
+          <w:szCs w:val="20"/>
+        </w:rPr>
+        <w:t>price_iva</w:t>
+      </w:r>
+      <w:proofErr w:type="spellEnd"/>
+      <w:r>
+        <w:rPr>
+          <w:rFonts w:ascii="Montserrat" w:eastAsia="Calibri" w:hAnsi="Montserrat" w:cs="Arial"/>
+          <w:sz w:val="20"/>
+          <w:szCs w:val="20"/>
+        </w:rPr>
+        <w:t>&gt; (&lt;</w:t>
+      </w:r>
+      <w:proofErr w:type="spellStart"/>
+      <w:r>
+        <w:rPr>
+          <w:rFonts w:ascii="Montserrat" w:eastAsia="Calibri" w:hAnsi="Montserrat" w:cs="Arial"/>
+          <w:sz w:val="20"/>
+          <w:szCs w:val="20"/>
+        </w:rPr>
+        <w:t>price_iva_text</w:t>
+      </w:r>
+      <w:proofErr w:type="spellEnd"/>
+      <w:r>
+        <w:rPr>
+          <w:rFonts w:ascii="Montserrat" w:eastAsia="Calibri" w:hAnsi="Montserrat" w:cs="Arial"/>
+          <w:sz w:val="20"/>
+          <w:szCs w:val="20"/>
+        </w:rPr>
+        <w:t>&gt; Pesos 00/100 M.N.) cantidad correspondiente al impuesto al valor agregado, quedando como cantidad neta a pagar $&lt;</w:t>
+      </w:r>
+      <w:proofErr w:type="spellStart"/>
+      <w:r>
+        <w:rPr>
+          <w:rFonts w:ascii="Montserrat" w:eastAsia="Calibri" w:hAnsi="Montserrat" w:cs="Arial"/>
+          <w:sz w:val="20"/>
+          <w:szCs w:val="20"/>
+        </w:rPr>
+        <w:t>total_iva</w:t>
+      </w:r>
+      <w:proofErr w:type="spellEnd"/>
+      <w:r>
+        <w:rPr>
+          <w:rFonts w:ascii="Montserrat" w:eastAsia="Calibri" w:hAnsi="Montserrat" w:cs="Arial"/>
+          <w:sz w:val="20"/>
+          <w:szCs w:val="20"/>
+        </w:rPr>
+        <w:t>&gt; (&lt;</w:t>
+      </w:r>
+      <w:proofErr w:type="spellStart"/>
+      <w:r>
+        <w:rPr>
+          <w:rFonts w:ascii="Montserrat" w:eastAsia="Calibri" w:hAnsi="Montserrat" w:cs="Arial"/>
+          <w:sz w:val="20"/>
+          <w:szCs w:val="20"/>
+        </w:rPr>
+        <w:t>total_iva_text</w:t>
+      </w:r>
+      <w:proofErr w:type="spellEnd"/>
+      <w:r>
+        <w:rPr>
+          <w:rFonts w:ascii="Montserrat" w:eastAsia="Calibri" w:hAnsi="Montserrat" w:cs="Arial"/>
+          <w:sz w:val="20"/>
+          <w:szCs w:val="20"/>
+        </w:rPr>
+        <w:t>&gt; Pesos 00/100 M.N.)</w:t>
+      </w:r>
+      <w:r>
+        <w:rPr>
+          <w:rFonts w:ascii="Montserrat" w:eastAsia="Calibri" w:hAnsi="Montserrat" w:cs="Arial"/>
+          <w:sz w:val="20"/>
+          <w:szCs w:val="20"/>
+        </w:rPr>
         <w:t xml:space="preserve"> </w:t>
       </w:r>
       <w:r>
@@ -2071,6 +2305,7 @@
           <w:szCs w:val="20"/>
         </w:rPr>
       </w:pPr>
+      <w:proofErr w:type="gramStart"/>
       <w:r>
         <w:rPr>
           <w:rFonts w:ascii="Montserrat" w:eastAsia="Times New Roman" w:hAnsi="Montserrat" w:cs="Arial"/>
@@ -2093,6 +2328,7 @@
         </w:rPr>
         <w:t>.-</w:t>
       </w:r>
+      <w:proofErr w:type="gramEnd"/>
       <w:r>
         <w:rPr>
           <w:rFonts w:ascii="Montserrat" w:eastAsia="Times New Roman" w:hAnsi="Montserrat" w:cs="Arial"/>
@@ -2153,6 +2389,7 @@
           <w:szCs w:val="20"/>
         </w:rPr>
       </w:pPr>
+      <w:proofErr w:type="gramStart"/>
       <w:r>
         <w:rPr>
           <w:rFonts w:ascii="Montserrat" w:eastAsia="Times New Roman" w:hAnsi="Montserrat" w:cs="Arial"/>
@@ -2164,6 +2401,7 @@
         </w:rPr>
         <w:t>QUINTA.-</w:t>
       </w:r>
+      <w:proofErr w:type="gramEnd"/>
       <w:r>
         <w:rPr>
           <w:rFonts w:ascii="Montserrat" w:eastAsia="Times New Roman" w:hAnsi="Montserrat" w:cs="Arial"/>
@@ -2253,6 +2491,7 @@
           <w:lang w:val="es-ES" w:eastAsia="es-ES"/>
         </w:rPr>
       </w:pPr>
+      <w:proofErr w:type="gramStart"/>
       <w:r>
         <w:rPr>
           <w:rFonts w:ascii="Montserrat" w:eastAsia="Calibri" w:hAnsi="Montserrat" w:cs="Arial"/>
@@ -2263,6 +2502,7 @@
         </w:rPr>
         <w:t>SEXTA.-</w:t>
       </w:r>
+      <w:proofErr w:type="gramEnd"/>
       <w:r>
         <w:rPr>
           <w:rFonts w:ascii="Montserrat" w:eastAsia="Calibri" w:hAnsi="Montserrat" w:cs="Arial"/>
@@ -2424,16 +2664,29 @@
           <w:lang w:val="es-ES" w:eastAsia="es-ES"/>
         </w:rPr>
       </w:pPr>
-      <w:r>
-        <w:rPr>
-          <w:rFonts w:ascii="Montserrat" w:eastAsia="Times New Roman" w:hAnsi="Montserrat" w:cs="Arial"/>
-          <w:b/>
-          <w:bCs/>
-          <w:sz w:val="20"/>
-          <w:szCs w:val="20"/>
-          <w:lang w:val="es-ES" w:eastAsia="es-ES"/>
-        </w:rPr>
-        <w:t xml:space="preserve">SÉPTIMA.- </w:t>
+      <w:proofErr w:type="gramStart"/>
+      <w:r>
+        <w:rPr>
+          <w:rFonts w:ascii="Montserrat" w:eastAsia="Times New Roman" w:hAnsi="Montserrat" w:cs="Arial"/>
+          <w:b/>
+          <w:bCs/>
+          <w:sz w:val="20"/>
+          <w:szCs w:val="20"/>
+          <w:lang w:val="es-ES" w:eastAsia="es-ES"/>
+        </w:rPr>
+        <w:t>SÉPTIMA.-</w:t>
+      </w:r>
+      <w:proofErr w:type="gramEnd"/>
+      <w:r>
+        <w:rPr>
+          <w:rFonts w:ascii="Montserrat" w:eastAsia="Times New Roman" w:hAnsi="Montserrat" w:cs="Arial"/>
+          <w:b/>
+          <w:bCs/>
+          <w:sz w:val="20"/>
+          <w:szCs w:val="20"/>
+          <w:lang w:val="es-ES" w:eastAsia="es-ES"/>
+        </w:rPr>
+        <w:t xml:space="preserve"> </w:t>
       </w:r>
       <w:r>
         <w:rPr>
@@ -2468,6 +2721,7 @@
           <w:lang w:val="es-ES" w:eastAsia="es-ES"/>
         </w:rPr>
       </w:pPr>
+      <w:proofErr w:type="gramStart"/>
       <w:r>
         <w:rPr>
           <w:rFonts w:ascii="Montserrat" w:eastAsia="Times New Roman" w:hAnsi="Montserrat" w:cs="Arial"/>
@@ -2480,6 +2734,7 @@
         <w:t>OCTAVA.-</w:t>
       </w:r>
       <w:bookmarkStart w:id="8" w:name="_Hlk4434175"/>
+      <w:proofErr w:type="gramEnd"/>
       <w:r>
         <w:rPr>
           <w:rFonts w:ascii="Montserrat" w:eastAsia="Times New Roman" w:hAnsi="Montserrat" w:cs="Arial"/>
@@ -3007,6 +3262,7 @@
           <w:lang w:val="es-ES" w:eastAsia="es-ES"/>
         </w:rPr>
       </w:pPr>
+      <w:proofErr w:type="gramStart"/>
       <w:r>
         <w:rPr>
           <w:rFonts w:ascii="Montserrat" w:eastAsia="Times New Roman" w:hAnsi="Montserrat" w:cs="Arial"/>
@@ -3018,6 +3274,7 @@
         </w:rPr>
         <w:t>NOVENA.-</w:t>
       </w:r>
+      <w:proofErr w:type="gramEnd"/>
       <w:r>
         <w:rPr>
           <w:rFonts w:ascii="Montserrat" w:eastAsia="Times New Roman" w:hAnsi="Montserrat" w:cs="Arial"/>
@@ -3196,6 +3453,7 @@
           <w:lang w:val="es-ES" w:eastAsia="es-ES"/>
         </w:rPr>
       </w:pPr>
+      <w:proofErr w:type="gramStart"/>
       <w:r>
         <w:rPr>
           <w:rFonts w:ascii="Montserrat" w:eastAsia="Times New Roman" w:hAnsi="Montserrat" w:cs="Arial"/>
@@ -3207,6 +3465,7 @@
         </w:rPr>
         <w:t>DÉCIMA.-</w:t>
       </w:r>
+      <w:proofErr w:type="gramEnd"/>
       <w:r>
         <w:rPr>
           <w:rFonts w:ascii="Montserrat" w:eastAsia="Times New Roman" w:hAnsi="Montserrat" w:cs="Arial"/>
@@ -3271,8 +3530,20 @@
           <w:szCs w:val="20"/>
           <w:lang w:val="es-ES" w:eastAsia="es-ES"/>
         </w:rPr>
-        <w:t>DÉCIMA PRIMERA.-</w:t>
-      </w:r>
+        <w:t xml:space="preserve">DÉCIMA </w:t>
+      </w:r>
+      <w:proofErr w:type="gramStart"/>
+      <w:r>
+        <w:rPr>
+          <w:rFonts w:ascii="Montserrat" w:eastAsia="Times New Roman" w:hAnsi="Montserrat" w:cs="Arial"/>
+          <w:b/>
+          <w:sz w:val="20"/>
+          <w:szCs w:val="20"/>
+          <w:lang w:val="es-ES" w:eastAsia="es-ES"/>
+        </w:rPr>
+        <w:t>PRIMERA.-</w:t>
+      </w:r>
+      <w:proofErr w:type="gramEnd"/>
       <w:r>
         <w:rPr>
           <w:rFonts w:ascii="Montserrat" w:eastAsia="Times New Roman" w:hAnsi="Montserrat" w:cs="Arial"/>
@@ -3567,7 +3838,29 @@
           <w:szCs w:val="20"/>
           <w:lang w:val="es-ES" w:eastAsia="es-ES"/>
         </w:rPr>
-        <w:t xml:space="preserve">DÉCIMA SEGUNDA.- </w:t>
+        <w:t xml:space="preserve">DÉCIMA </w:t>
+      </w:r>
+      <w:proofErr w:type="gramStart"/>
+      <w:r>
+        <w:rPr>
+          <w:rFonts w:ascii="Montserrat" w:eastAsia="Times New Roman" w:hAnsi="Montserrat" w:cs="Arial"/>
+          <w:b/>
+          <w:sz w:val="20"/>
+          <w:szCs w:val="20"/>
+          <w:lang w:val="es-ES" w:eastAsia="es-ES"/>
+        </w:rPr>
+        <w:t>SEGUNDA.-</w:t>
+      </w:r>
+      <w:proofErr w:type="gramEnd"/>
+      <w:r>
+        <w:rPr>
+          <w:rFonts w:ascii="Montserrat" w:eastAsia="Times New Roman" w:hAnsi="Montserrat" w:cs="Arial"/>
+          <w:b/>
+          <w:sz w:val="20"/>
+          <w:szCs w:val="20"/>
+          <w:lang w:val="es-ES" w:eastAsia="es-ES"/>
+        </w:rPr>
+        <w:t xml:space="preserve"> </w:t>
       </w:r>
       <w:r>
         <w:rPr>
@@ -3760,8 +4053,20 @@
           <w:szCs w:val="20"/>
           <w:lang w:val="es-ES" w:eastAsia="es-ES"/>
         </w:rPr>
-        <w:t>DÉCIMA TERCERA.-</w:t>
-      </w:r>
+        <w:t xml:space="preserve">DÉCIMA </w:t>
+      </w:r>
+      <w:proofErr w:type="gramStart"/>
+      <w:r>
+        <w:rPr>
+          <w:rFonts w:ascii="Montserrat" w:eastAsia="Times New Roman" w:hAnsi="Montserrat" w:cs="Arial"/>
+          <w:b/>
+          <w:sz w:val="20"/>
+          <w:szCs w:val="20"/>
+          <w:lang w:val="es-ES" w:eastAsia="es-ES"/>
+        </w:rPr>
+        <w:t>TERCERA.-</w:t>
+      </w:r>
+      <w:proofErr w:type="gramEnd"/>
       <w:r>
         <w:rPr>
           <w:rFonts w:ascii="Montserrat" w:eastAsia="Times New Roman" w:hAnsi="Montserrat" w:cs="Arial"/>
@@ -4079,7 +4384,29 @@
           <w:szCs w:val="20"/>
           <w:lang w:val="es-ES" w:eastAsia="es-ES"/>
         </w:rPr>
-        <w:t xml:space="preserve">DÉCIMA CUARTA.- </w:t>
+        <w:t xml:space="preserve">DÉCIMA </w:t>
+      </w:r>
+      <w:proofErr w:type="gramStart"/>
+      <w:r>
+        <w:rPr>
+          <w:rFonts w:ascii="Montserrat" w:eastAsia="Times New Roman" w:hAnsi="Montserrat" w:cs="Arial"/>
+          <w:b/>
+          <w:sz w:val="20"/>
+          <w:szCs w:val="20"/>
+          <w:lang w:val="es-ES" w:eastAsia="es-ES"/>
+        </w:rPr>
+        <w:t>CUARTA.-</w:t>
+      </w:r>
+      <w:proofErr w:type="gramEnd"/>
+      <w:r>
+        <w:rPr>
+          <w:rFonts w:ascii="Montserrat" w:eastAsia="Times New Roman" w:hAnsi="Montserrat" w:cs="Arial"/>
+          <w:b/>
+          <w:sz w:val="20"/>
+          <w:szCs w:val="20"/>
+          <w:lang w:val="es-ES" w:eastAsia="es-ES"/>
+        </w:rPr>
+        <w:t xml:space="preserve"> </w:t>
       </w:r>
       <w:r>
         <w:rPr>
@@ -4161,7 +4488,29 @@
           <w:szCs w:val="20"/>
           <w:lang w:val="es-ES_tradnl" w:eastAsia="es-ES"/>
         </w:rPr>
-        <w:t xml:space="preserve">DÉCIMA QUINTA.- </w:t>
+        <w:t xml:space="preserve">DÉCIMA </w:t>
+      </w:r>
+      <w:proofErr w:type="gramStart"/>
+      <w:r>
+        <w:rPr>
+          <w:rFonts w:ascii="Montserrat" w:eastAsia="Times New Roman" w:hAnsi="Montserrat" w:cs="Arial"/>
+          <w:b/>
+          <w:sz w:val="20"/>
+          <w:szCs w:val="20"/>
+          <w:lang w:val="es-ES_tradnl" w:eastAsia="es-ES"/>
+        </w:rPr>
+        <w:t>QUINTA.-</w:t>
+      </w:r>
+      <w:proofErr w:type="gramEnd"/>
+      <w:r>
+        <w:rPr>
+          <w:rFonts w:ascii="Montserrat" w:eastAsia="Times New Roman" w:hAnsi="Montserrat" w:cs="Arial"/>
+          <w:b/>
+          <w:sz w:val="20"/>
+          <w:szCs w:val="20"/>
+          <w:lang w:val="es-ES_tradnl" w:eastAsia="es-ES"/>
+        </w:rPr>
+        <w:t xml:space="preserve"> </w:t>
       </w:r>
       <w:r>
         <w:rPr>
@@ -4227,7 +4576,29 @@
           <w:szCs w:val="20"/>
           <w:lang w:val="es-ES" w:eastAsia="es-ES"/>
         </w:rPr>
-        <w:t xml:space="preserve">DÉCIMA SEXTA.- </w:t>
+        <w:t xml:space="preserve">DÉCIMA </w:t>
+      </w:r>
+      <w:proofErr w:type="gramStart"/>
+      <w:r>
+        <w:rPr>
+          <w:rFonts w:ascii="Montserrat" w:eastAsia="Times New Roman" w:hAnsi="Montserrat" w:cs="Arial"/>
+          <w:b/>
+          <w:sz w:val="20"/>
+          <w:szCs w:val="20"/>
+          <w:lang w:val="es-ES" w:eastAsia="es-ES"/>
+        </w:rPr>
+        <w:t>SEXTA.-</w:t>
+      </w:r>
+      <w:proofErr w:type="gramEnd"/>
+      <w:r>
+        <w:rPr>
+          <w:rFonts w:ascii="Montserrat" w:eastAsia="Times New Roman" w:hAnsi="Montserrat" w:cs="Arial"/>
+          <w:b/>
+          <w:sz w:val="20"/>
+          <w:szCs w:val="20"/>
+          <w:lang w:val="es-ES" w:eastAsia="es-ES"/>
+        </w:rPr>
+        <w:t xml:space="preserve"> </w:t>
       </w:r>
       <w:r>
         <w:rPr>
@@ -4383,7 +4754,29 @@
           <w:szCs w:val="20"/>
           <w:lang w:val="es-ES" w:eastAsia="es-ES"/>
         </w:rPr>
-        <w:t xml:space="preserve">DÉCIMA SÉPTIMA.- </w:t>
+        <w:t xml:space="preserve">DÉCIMA </w:t>
+      </w:r>
+      <w:proofErr w:type="gramStart"/>
+      <w:r>
+        <w:rPr>
+          <w:rFonts w:ascii="Montserrat" w:eastAsia="Times New Roman" w:hAnsi="Montserrat" w:cs="Arial"/>
+          <w:b/>
+          <w:sz w:val="20"/>
+          <w:szCs w:val="20"/>
+          <w:lang w:val="es-ES" w:eastAsia="es-ES"/>
+        </w:rPr>
+        <w:t>SÉPTIMA.-</w:t>
+      </w:r>
+      <w:proofErr w:type="gramEnd"/>
+      <w:r>
+        <w:rPr>
+          <w:rFonts w:ascii="Montserrat" w:eastAsia="Times New Roman" w:hAnsi="Montserrat" w:cs="Arial"/>
+          <w:b/>
+          <w:sz w:val="20"/>
+          <w:szCs w:val="20"/>
+          <w:lang w:val="es-ES" w:eastAsia="es-ES"/>
+        </w:rPr>
+        <w:t xml:space="preserve"> </w:t>
       </w:r>
       <w:r>
         <w:rPr>
@@ -4473,7 +4866,29 @@
           <w:szCs w:val="20"/>
           <w:lang w:val="es-ES" w:eastAsia="es-ES"/>
         </w:rPr>
-        <w:t>que establece los requisitos, criterios y especificaciones técnicas para la producción y consumo responsables en materia de bolsas y popotes de plástico de un solo uso, biodegradables, compostables, reutilizables y/o reciclables y prohibición del uso de contenedores de poliestireno expandido en el Estado de Tabasco</w:t>
+        <w:t xml:space="preserve">que establece los requisitos, criterios y especificaciones técnicas para la producción y consumo responsables en materia de bolsas y popotes de plástico de un solo uso, biodegradables, </w:t>
+      </w:r>
+      <w:proofErr w:type="spellStart"/>
+      <w:r>
+        <w:rPr>
+          <w:rFonts w:ascii="Montserrat" w:eastAsia="Times New Roman" w:hAnsi="Montserrat" w:cs="Arial"/>
+          <w:i/>
+          <w:sz w:val="20"/>
+          <w:szCs w:val="20"/>
+          <w:lang w:val="es-ES" w:eastAsia="es-ES"/>
+        </w:rPr>
+        <w:t>compostables</w:t>
+      </w:r>
+      <w:proofErr w:type="spellEnd"/>
+      <w:r>
+        <w:rPr>
+          <w:rFonts w:ascii="Montserrat" w:eastAsia="Times New Roman" w:hAnsi="Montserrat" w:cs="Arial"/>
+          <w:i/>
+          <w:sz w:val="20"/>
+          <w:szCs w:val="20"/>
+          <w:lang w:val="es-ES" w:eastAsia="es-ES"/>
+        </w:rPr>
+        <w:t>, reutilizables y/o reciclables y prohibición del uso de contenedores de poliestireno expandido en el Estado de Tabasco</w:t>
       </w:r>
       <w:r>
         <w:rPr>
@@ -4759,17 +5174,63 @@
           <w:szCs w:val="20"/>
           <w:lang w:val="es-ES" w:eastAsia="es-ES"/>
         </w:rPr>
-        <w:t>4.1.2 Bolsas con contenido de material compostable:</w:t>
-      </w:r>
-      <w:r>
-        <w:rPr>
-          <w:rFonts w:ascii="Montserrat" w:eastAsia="Times New Roman" w:hAnsi="Montserrat" w:cs="Arial"/>
+        <w:t xml:space="preserve">4.1.2 Bolsas con contenido de material </w:t>
+      </w:r>
+      <w:proofErr w:type="spellStart"/>
+      <w:r>
+        <w:rPr>
+          <w:rFonts w:ascii="Montserrat" w:eastAsia="Times New Roman" w:hAnsi="Montserrat" w:cs="Arial"/>
+          <w:b/>
           <w:i/>
           <w:sz w:val="20"/>
           <w:szCs w:val="20"/>
           <w:lang w:val="es-ES" w:eastAsia="es-ES"/>
         </w:rPr>
-        <w:t xml:space="preserve"> Están fabricadas con fécula vegetal y no producen residuos tóxicos. El compostaje implica que una vez que las bolsas compostables son desechadas, se degradan biológicamente produciendo dióxido de carbono, agua, compuestos inorgánicos y biomasa, sin dejar residuos tóxicos visibles o distinguibles.</w:t>
+        <w:t>compostable</w:t>
+      </w:r>
+      <w:proofErr w:type="spellEnd"/>
+      <w:r>
+        <w:rPr>
+          <w:rFonts w:ascii="Montserrat" w:eastAsia="Times New Roman" w:hAnsi="Montserrat" w:cs="Arial"/>
+          <w:b/>
+          <w:i/>
+          <w:sz w:val="20"/>
+          <w:szCs w:val="20"/>
+          <w:lang w:val="es-ES" w:eastAsia="es-ES"/>
+        </w:rPr>
+        <w:t>:</w:t>
+      </w:r>
+      <w:r>
+        <w:rPr>
+          <w:rFonts w:ascii="Montserrat" w:eastAsia="Times New Roman" w:hAnsi="Montserrat" w:cs="Arial"/>
+          <w:i/>
+          <w:sz w:val="20"/>
+          <w:szCs w:val="20"/>
+          <w:lang w:val="es-ES" w:eastAsia="es-ES"/>
+        </w:rPr>
+        <w:t xml:space="preserve"> Están fabricadas con fécula vegetal y no producen residuos tóxicos. El compostaje implica que una vez que las bolsas </w:t>
+      </w:r>
+      <w:proofErr w:type="spellStart"/>
+      <w:r>
+        <w:rPr>
+          <w:rFonts w:ascii="Montserrat" w:eastAsia="Times New Roman" w:hAnsi="Montserrat" w:cs="Arial"/>
+          <w:i/>
+          <w:sz w:val="20"/>
+          <w:szCs w:val="20"/>
+          <w:lang w:val="es-ES" w:eastAsia="es-ES"/>
+        </w:rPr>
+        <w:t>compostables</w:t>
+      </w:r>
+      <w:proofErr w:type="spellEnd"/>
+      <w:r>
+        <w:rPr>
+          <w:rFonts w:ascii="Montserrat" w:eastAsia="Times New Roman" w:hAnsi="Montserrat" w:cs="Arial"/>
+          <w:i/>
+          <w:sz w:val="20"/>
+          <w:szCs w:val="20"/>
+          <w:lang w:val="es-ES" w:eastAsia="es-ES"/>
+        </w:rPr>
+        <w:t xml:space="preserve"> son desechadas, se degradan biológicamente produciendo dióxido de carbono, agua, compuestos inorgánicos y biomasa, sin dejar residuos tóxicos visibles o distinguibles.</w:t>
       </w:r>
     </w:p>
     <w:p>
@@ -5084,13 +5545,10 @@
           <w:szCs w:val="20"/>
           <w:lang w:val="es-ES" w:eastAsia="es-ES"/>
         </w:rPr>
-        <w:t>Las bolsas, popotes, envases y/o recipientes de plástico que estén etiquetadas por sus fabricantes como oxo biodegradables y oxo degradables, no se permitirá su distribución y comercialización en el Estado de Tabasco, debido a la incorporación de aditivos que al degradarse se fragmentan en pequeñas partículas que permanecen en el ambiente, aumentado el riesgo de contaminación y daño a la salud.</w:t>
-      </w:r>
-    </w:p>
-    <w:p>
-      <w:pPr>
-        <w:ind w:left="57" w:right="57"/>
-        <w:jc w:val="both"/>
+        <w:t xml:space="preserve">Las bolsas, popotes, envases y/o recipientes de plástico que estén etiquetadas por sus fabricantes como </w:t>
+      </w:r>
+      <w:proofErr w:type="spellStart"/>
+      <w:r>
         <w:rPr>
           <w:rFonts w:ascii="Montserrat" w:eastAsia="Times New Roman" w:hAnsi="Montserrat" w:cs="Arial"/>
           <w:i/>
@@ -5098,12 +5556,10 @@
           <w:szCs w:val="20"/>
           <w:lang w:val="es-ES" w:eastAsia="es-ES"/>
         </w:rPr>
-      </w:pPr>
-    </w:p>
-    <w:p>
-      <w:pPr>
-        <w:ind w:left="57" w:right="57"/>
-        <w:jc w:val="both"/>
+        <w:t>oxo</w:t>
+      </w:r>
+      <w:proofErr w:type="spellEnd"/>
+      <w:r>
         <w:rPr>
           <w:rFonts w:ascii="Montserrat" w:eastAsia="Times New Roman" w:hAnsi="Montserrat" w:cs="Arial"/>
           <w:i/>
@@ -5111,7 +5567,9 @@
           <w:szCs w:val="20"/>
           <w:lang w:val="es-ES" w:eastAsia="es-ES"/>
         </w:rPr>
-      </w:pPr>
+        <w:t xml:space="preserve"> biodegradables y </w:t>
+      </w:r>
+      <w:proofErr w:type="spellStart"/>
       <w:r>
         <w:rPr>
           <w:rFonts w:ascii="Montserrat" w:eastAsia="Times New Roman" w:hAnsi="Montserrat" w:cs="Arial"/>
@@ -5120,7 +5578,76 @@
           <w:szCs w:val="20"/>
           <w:lang w:val="es-ES" w:eastAsia="es-ES"/>
         </w:rPr>
-        <w:t>Tampoco se permitirá la distribución y/o comercialización de envases, recipientes o contenedores de poliestireno expandido (Ps y/o Unicel), así como, los que cuya información del fabricante simule cumplir con lo señalado en esta Norma, como es el caso de los que en sus empaques o de manera impresa señalen que son fabricados con productos naturales y contengan la leyenda de biodegradables y aun contengan Poliestireno expandido.</w:t>
+        <w:t>oxo</w:t>
+      </w:r>
+      <w:proofErr w:type="spellEnd"/>
+      <w:r>
+        <w:rPr>
+          <w:rFonts w:ascii="Montserrat" w:eastAsia="Times New Roman" w:hAnsi="Montserrat" w:cs="Arial"/>
+          <w:i/>
+          <w:sz w:val="20"/>
+          <w:szCs w:val="20"/>
+          <w:lang w:val="es-ES" w:eastAsia="es-ES"/>
+        </w:rPr>
+        <w:t xml:space="preserve"> degradables, no se permitirá su distribución y comercialización en el Estado de Tabasco, debido a la incorporación de aditivos que al degradarse se fragmentan en pequeñas partículas que permanecen en el ambiente, aumentado el riesgo de contaminación y daño a la salud.</w:t>
+      </w:r>
+    </w:p>
+    <w:p>
+      <w:pPr>
+        <w:ind w:left="57" w:right="57"/>
+        <w:jc w:val="both"/>
+        <w:rPr>
+          <w:rFonts w:ascii="Montserrat" w:eastAsia="Times New Roman" w:hAnsi="Montserrat" w:cs="Arial"/>
+          <w:i/>
+          <w:sz w:val="20"/>
+          <w:szCs w:val="20"/>
+          <w:lang w:val="es-ES" w:eastAsia="es-ES"/>
+        </w:rPr>
+      </w:pPr>
+    </w:p>
+    <w:p>
+      <w:pPr>
+        <w:ind w:left="57" w:right="57"/>
+        <w:jc w:val="both"/>
+        <w:rPr>
+          <w:rFonts w:ascii="Montserrat" w:eastAsia="Times New Roman" w:hAnsi="Montserrat" w:cs="Arial"/>
+          <w:i/>
+          <w:sz w:val="20"/>
+          <w:szCs w:val="20"/>
+          <w:lang w:val="es-ES" w:eastAsia="es-ES"/>
+        </w:rPr>
+      </w:pPr>
+      <w:r>
+        <w:rPr>
+          <w:rFonts w:ascii="Montserrat" w:eastAsia="Times New Roman" w:hAnsi="Montserrat" w:cs="Arial"/>
+          <w:i/>
+          <w:sz w:val="20"/>
+          <w:szCs w:val="20"/>
+          <w:lang w:val="es-ES" w:eastAsia="es-ES"/>
+        </w:rPr>
+        <w:t>Tampoco se permitirá la distribución y/o comercialización de envases, recipientes o contenedores de poliestireno expandido (</w:t>
+      </w:r>
+      <w:proofErr w:type="spellStart"/>
+      <w:r>
+        <w:rPr>
+          <w:rFonts w:ascii="Montserrat" w:eastAsia="Times New Roman" w:hAnsi="Montserrat" w:cs="Arial"/>
+          <w:i/>
+          <w:sz w:val="20"/>
+          <w:szCs w:val="20"/>
+          <w:lang w:val="es-ES" w:eastAsia="es-ES"/>
+        </w:rPr>
+        <w:t>Ps</w:t>
+      </w:r>
+      <w:proofErr w:type="spellEnd"/>
+      <w:r>
+        <w:rPr>
+          <w:rFonts w:ascii="Montserrat" w:eastAsia="Times New Roman" w:hAnsi="Montserrat" w:cs="Arial"/>
+          <w:i/>
+          <w:sz w:val="20"/>
+          <w:szCs w:val="20"/>
+          <w:lang w:val="es-ES" w:eastAsia="es-ES"/>
+        </w:rPr>
+        <w:t xml:space="preserve"> y/o Unicel), así como, los que cuya información del fabricante simule cumplir con lo señalado en esta Norma, como es el caso de los que en sus empaques o de manera impresa señalen que son fabricados con productos naturales y contengan la leyenda de biodegradables y aun contengan Poliestireno expandido.</w:t>
       </w:r>
     </w:p>
     <w:p>
@@ -5717,7 +6244,29 @@
           <w:szCs w:val="20"/>
           <w:lang w:val="es-ES" w:eastAsia="es-ES"/>
         </w:rPr>
-        <w:t xml:space="preserve">DÉCIMA OCTAVA.- </w:t>
+        <w:t xml:space="preserve">DÉCIMA </w:t>
+      </w:r>
+      <w:proofErr w:type="gramStart"/>
+      <w:r>
+        <w:rPr>
+          <w:rFonts w:ascii="Montserrat" w:eastAsia="Times New Roman" w:hAnsi="Montserrat" w:cs="Arial"/>
+          <w:b/>
+          <w:sz w:val="20"/>
+          <w:szCs w:val="20"/>
+          <w:lang w:val="es-ES" w:eastAsia="es-ES"/>
+        </w:rPr>
+        <w:t>OCTAVA.-</w:t>
+      </w:r>
+      <w:proofErr w:type="gramEnd"/>
+      <w:r>
+        <w:rPr>
+          <w:rFonts w:ascii="Montserrat" w:eastAsia="Times New Roman" w:hAnsi="Montserrat" w:cs="Arial"/>
+          <w:b/>
+          <w:sz w:val="20"/>
+          <w:szCs w:val="20"/>
+          <w:lang w:val="es-ES" w:eastAsia="es-ES"/>
+        </w:rPr>
+        <w:t xml:space="preserve"> </w:t>
       </w:r>
       <w:r>
         <w:rPr>
@@ -5855,7 +6404,29 @@
           <w:szCs w:val="20"/>
           <w:lang w:val="es-ES" w:eastAsia="es-ES"/>
         </w:rPr>
-        <w:t xml:space="preserve">DÉCIMA NOVENA.- </w:t>
+        <w:t xml:space="preserve">DÉCIMA </w:t>
+      </w:r>
+      <w:proofErr w:type="gramStart"/>
+      <w:r>
+        <w:rPr>
+          <w:rFonts w:ascii="Montserrat" w:eastAsia="Times New Roman" w:hAnsi="Montserrat" w:cs="Arial"/>
+          <w:b/>
+          <w:sz w:val="20"/>
+          <w:szCs w:val="20"/>
+          <w:lang w:val="es-ES" w:eastAsia="es-ES"/>
+        </w:rPr>
+        <w:t>NOVENA.-</w:t>
+      </w:r>
+      <w:proofErr w:type="gramEnd"/>
+      <w:r>
+        <w:rPr>
+          <w:rFonts w:ascii="Montserrat" w:eastAsia="Times New Roman" w:hAnsi="Montserrat" w:cs="Arial"/>
+          <w:b/>
+          <w:sz w:val="20"/>
+          <w:szCs w:val="20"/>
+          <w:lang w:val="es-ES" w:eastAsia="es-ES"/>
+        </w:rPr>
+        <w:t xml:space="preserve"> </w:t>
       </w:r>
       <w:r>
         <w:rPr>
@@ -5963,6 +6534,7 @@
           <w:szCs w:val="20"/>
         </w:rPr>
       </w:pPr>
+      <w:proofErr w:type="gramStart"/>
       <w:r>
         <w:rPr>
           <w:rFonts w:ascii="Montserrat" w:hAnsi="Montserrat" w:cs="Arial"/>
@@ -5973,6 +6545,7 @@
         </w:rPr>
         <w:t>VIGÉSIMA.-</w:t>
       </w:r>
+      <w:proofErr w:type="gramEnd"/>
       <w:r>
         <w:rPr>
           <w:rFonts w:ascii="Montserrat" w:hAnsi="Montserrat" w:cs="Arial"/>
@@ -6084,7 +6657,29 @@
           <w:sz w:val="20"/>
           <w:szCs w:val="20"/>
         </w:rPr>
-        <w:t>VIGÉSIMA PRIMERA.- CAUSA DE CLAUSURA DEL LOCAL AL EXPOSITOR</w:t>
+        <w:t xml:space="preserve">VIGÉSIMA </w:t>
+      </w:r>
+      <w:proofErr w:type="gramStart"/>
+      <w:r>
+        <w:rPr>
+          <w:rFonts w:ascii="Montserrat" w:hAnsi="Montserrat" w:cs="Arial"/>
+          <w:b/>
+          <w:bCs/>
+          <w:sz w:val="20"/>
+          <w:szCs w:val="20"/>
+        </w:rPr>
+        <w:t>PRIMERA.-</w:t>
+      </w:r>
+      <w:proofErr w:type="gramEnd"/>
+      <w:r>
+        <w:rPr>
+          <w:rFonts w:ascii="Montserrat" w:hAnsi="Montserrat" w:cs="Arial"/>
+          <w:b/>
+          <w:bCs/>
+          <w:sz w:val="20"/>
+          <w:szCs w:val="20"/>
+        </w:rPr>
+        <w:t xml:space="preserve"> CAUSA DE CLAUSURA DEL LOCAL AL EXPOSITOR</w:t>
       </w:r>
       <w:r>
         <w:rPr>
@@ -6193,8 +6788,20 @@
           <w:sz w:val="20"/>
           <w:szCs w:val="20"/>
         </w:rPr>
-        <w:t>VIGÉSIMA SEGUNDA.-</w:t>
-      </w:r>
+        <w:t xml:space="preserve">VIGÉSIMA </w:t>
+      </w:r>
+      <w:proofErr w:type="gramStart"/>
+      <w:r>
+        <w:rPr>
+          <w:rFonts w:ascii="Montserrat" w:hAnsi="Montserrat" w:cs="Arial"/>
+          <w:b/>
+          <w:bCs/>
+          <w:sz w:val="20"/>
+          <w:szCs w:val="20"/>
+        </w:rPr>
+        <w:t>SEGUNDA.-</w:t>
+      </w:r>
+      <w:proofErr w:type="gramEnd"/>
       <w:r>
         <w:rPr>
           <w:rFonts w:ascii="Montserrat" w:hAnsi="Montserrat" w:cs="Arial"/>
@@ -6382,6 +6989,7 @@
         </w:rPr>
         <w:t xml:space="preserve"> releva a “</w:t>
       </w:r>
+      <w:proofErr w:type="gramStart"/>
       <w:r>
         <w:rPr>
           <w:rFonts w:ascii="Montserrat" w:eastAsia="Times New Roman" w:hAnsi="Montserrat" w:cs="Arial"/>
@@ -6423,6 +7031,7 @@
         </w:rPr>
         <w:t>de</w:t>
       </w:r>
+      <w:proofErr w:type="gramEnd"/>
       <w:r>
         <w:rPr>
           <w:rFonts w:ascii="Montserrat" w:eastAsia="Times New Roman" w:hAnsi="Montserrat" w:cs="Arial"/>
@@ -6586,8 +7195,21 @@
           <w:szCs w:val="20"/>
           <w:lang w:val="es-ES" w:eastAsia="es-ES"/>
         </w:rPr>
-        <w:t>VIGÉSIMA QUINTA.-</w:t>
-      </w:r>
+        <w:t xml:space="preserve">VIGÉSIMA </w:t>
+      </w:r>
+      <w:proofErr w:type="gramStart"/>
+      <w:r>
+        <w:rPr>
+          <w:rFonts w:ascii="Montserrat" w:eastAsia="Times New Roman" w:hAnsi="Montserrat" w:cs="Arial"/>
+          <w:b/>
+          <w:bCs/>
+          <w:sz w:val="20"/>
+          <w:szCs w:val="20"/>
+          <w:lang w:val="es-ES" w:eastAsia="es-ES"/>
+        </w:rPr>
+        <w:t>QUINTA.-</w:t>
+      </w:r>
+      <w:proofErr w:type="gramEnd"/>
       <w:r>
         <w:rPr>
           <w:rFonts w:ascii="Montserrat" w:eastAsia="Times New Roman" w:hAnsi="Montserrat" w:cs="Arial"/>
@@ -6839,7 +7461,29 @@
           <w:szCs w:val="20"/>
           <w:lang w:val="es-ES" w:eastAsia="es-ES"/>
         </w:rPr>
-        <w:t xml:space="preserve">VIGÉSIMA SÉPTIMA.- </w:t>
+        <w:t xml:space="preserve">VIGÉSIMA </w:t>
+      </w:r>
+      <w:proofErr w:type="gramStart"/>
+      <w:r>
+        <w:rPr>
+          <w:rFonts w:ascii="Montserrat" w:eastAsia="Times New Roman" w:hAnsi="Montserrat" w:cs="Arial"/>
+          <w:b/>
+          <w:sz w:val="20"/>
+          <w:szCs w:val="20"/>
+          <w:lang w:val="es-ES" w:eastAsia="es-ES"/>
+        </w:rPr>
+        <w:t>SÉPTIMA.-</w:t>
+      </w:r>
+      <w:proofErr w:type="gramEnd"/>
+      <w:r>
+        <w:rPr>
+          <w:rFonts w:ascii="Montserrat" w:eastAsia="Times New Roman" w:hAnsi="Montserrat" w:cs="Arial"/>
+          <w:b/>
+          <w:sz w:val="20"/>
+          <w:szCs w:val="20"/>
+          <w:lang w:val="es-ES" w:eastAsia="es-ES"/>
+        </w:rPr>
+        <w:t xml:space="preserve"> </w:t>
       </w:r>
       <w:r>
         <w:rPr>
@@ -6905,7 +7549,29 @@
           <w:szCs w:val="20"/>
           <w:lang w:val="es-ES" w:eastAsia="es-ES"/>
         </w:rPr>
-        <w:t xml:space="preserve">VIGÉSIMA OCTAVA.- </w:t>
+        <w:t xml:space="preserve">VIGÉSIMA </w:t>
+      </w:r>
+      <w:proofErr w:type="gramStart"/>
+      <w:r>
+        <w:rPr>
+          <w:rFonts w:ascii="Montserrat" w:eastAsia="Times New Roman" w:hAnsi="Montserrat" w:cs="Arial"/>
+          <w:b/>
+          <w:sz w:val="20"/>
+          <w:szCs w:val="20"/>
+          <w:lang w:val="es-ES" w:eastAsia="es-ES"/>
+        </w:rPr>
+        <w:t>OCTAVA.-</w:t>
+      </w:r>
+      <w:proofErr w:type="gramEnd"/>
+      <w:r>
+        <w:rPr>
+          <w:rFonts w:ascii="Montserrat" w:eastAsia="Times New Roman" w:hAnsi="Montserrat" w:cs="Arial"/>
+          <w:b/>
+          <w:sz w:val="20"/>
+          <w:szCs w:val="20"/>
+          <w:lang w:val="es-ES" w:eastAsia="es-ES"/>
+        </w:rPr>
+        <w:t xml:space="preserve"> </w:t>
       </w:r>
       <w:r>
         <w:rPr>
@@ -6969,8 +7635,20 @@
           <w:szCs w:val="20"/>
           <w:lang w:val="es-ES" w:eastAsia="es-ES"/>
         </w:rPr>
-        <w:t>VIGÉSIMA NOVENA.-</w:t>
-      </w:r>
+        <w:t xml:space="preserve">VIGÉSIMA </w:t>
+      </w:r>
+      <w:proofErr w:type="gramStart"/>
+      <w:r>
+        <w:rPr>
+          <w:rFonts w:ascii="Montserrat" w:eastAsia="Times New Roman" w:hAnsi="Montserrat" w:cs="Arial"/>
+          <w:b/>
+          <w:sz w:val="20"/>
+          <w:szCs w:val="20"/>
+          <w:lang w:val="es-ES" w:eastAsia="es-ES"/>
+        </w:rPr>
+        <w:t>NOVENA.-</w:t>
+      </w:r>
+      <w:proofErr w:type="gramEnd"/>
       <w:r>
         <w:rPr>
           <w:rFonts w:ascii="Montserrat" w:eastAsia="Times New Roman" w:hAnsi="Montserrat" w:cs="Arial"/>
@@ -7107,8 +7785,8 @@
           <w:rFonts w:ascii="Montserrat" w:eastAsia="Times New Roman" w:hAnsi="Montserrat" w:cs="Times New Roman"/>
           <w:b/>
           <w:bCs/>
-          <w:sz w:val="20"/>
-          <w:szCs w:val="20"/>
+          <w:sz w:val="18"/>
+          <w:szCs w:val="18"/>
           <w:lang w:eastAsia="es-MX"/>
           <w14:ligatures w14:val="standardContextual"/>
         </w:rPr>
@@ -7118,8 +7796,8 @@
           <w:rFonts w:ascii="Montserrat" w:eastAsia="Times New Roman" w:hAnsi="Montserrat" w:cs="Times New Roman"/>
           <w:b/>
           <w:bCs/>
-          <w:sz w:val="20"/>
-          <w:szCs w:val="20"/>
+          <w:sz w:val="18"/>
+          <w:szCs w:val="18"/>
           <w:lang w:eastAsia="es-MX"/>
           <w14:ligatures w14:val="standardContextual"/>
         </w:rPr>
@@ -7134,8 +7812,8 @@
           <w:rFonts w:ascii="Montserrat" w:eastAsia="Times New Roman" w:hAnsi="Montserrat" w:cs="Times New Roman"/>
           <w:b/>
           <w:bCs/>
-          <w:sz w:val="20"/>
-          <w:szCs w:val="20"/>
+          <w:sz w:val="18"/>
+          <w:szCs w:val="18"/>
           <w:lang w:eastAsia="es-MX"/>
           <w14:ligatures w14:val="standardContextual"/>
         </w:rPr>
@@ -7143,14 +7821,13 @@
     </w:p>
     <w:p>
       <w:pPr>
-        <w:ind w:left="57" w:right="57"/>
-        <w:jc w:val="center"/>
+        <w:ind w:right="57"/>
         <w:rPr>
           <w:rFonts w:ascii="Montserrat" w:eastAsia="Times New Roman" w:hAnsi="Montserrat" w:cs="Times New Roman"/>
           <w:b/>
           <w:bCs/>
-          <w:sz w:val="20"/>
-          <w:szCs w:val="20"/>
+          <w:sz w:val="18"/>
+          <w:szCs w:val="18"/>
           <w:lang w:eastAsia="es-MX"/>
           <w14:ligatures w14:val="standardContextual"/>
         </w:rPr>
@@ -7164,27 +7841,24 @@
           <w:rFonts w:ascii="Montserrat" w:eastAsia="Times New Roman" w:hAnsi="Montserrat" w:cs="Times New Roman"/>
           <w:b/>
           <w:bCs/>
-          <w:sz w:val="20"/>
-          <w:szCs w:val="20"/>
+          <w:sz w:val="18"/>
+          <w:szCs w:val="18"/>
           <w:lang w:eastAsia="es-MX"/>
           <w14:ligatures w14:val="standardContextual"/>
         </w:rPr>
       </w:pPr>
-    </w:p>
-    <w:p>
-      <w:pPr>
-        <w:ind w:left="57" w:right="57"/>
-        <w:jc w:val="center"/>
+      <w:r>
         <w:rPr>
           <w:rFonts w:ascii="Montserrat" w:eastAsia="Times New Roman" w:hAnsi="Montserrat" w:cs="Times New Roman"/>
           <w:b/>
           <w:bCs/>
-          <w:sz w:val="20"/>
-          <w:szCs w:val="20"/>
+          <w:sz w:val="18"/>
+          <w:szCs w:val="18"/>
           <w:lang w:eastAsia="es-MX"/>
           <w14:ligatures w14:val="standardContextual"/>
         </w:rPr>
-      </w:pPr>
+        <w:t>_________________________________</w:t>
+      </w:r>
     </w:p>
     <w:p>
       <w:pPr>
@@ -7194,141 +7868,139 @@
           <w:rFonts w:ascii="Montserrat" w:eastAsia="Times New Roman" w:hAnsi="Montserrat" w:cs="Times New Roman"/>
           <w:b/>
           <w:bCs/>
-          <w:sz w:val="20"/>
-          <w:szCs w:val="20"/>
+          <w:sz w:val="18"/>
+          <w:szCs w:val="18"/>
           <w:lang w:eastAsia="es-MX"/>
           <w14:ligatures w14:val="standardContextual"/>
         </w:rPr>
       </w:pPr>
-    </w:p>
-    <w:p>
-      <w:pPr>
-        <w:ind w:left="57" w:right="57"/>
-        <w:jc w:val="center"/>
+      <w:r>
         <w:rPr>
           <w:rFonts w:ascii="Montserrat" w:eastAsia="Times New Roman" w:hAnsi="Montserrat" w:cs="Times New Roman"/>
           <w:b/>
           <w:bCs/>
-          <w:sz w:val="20"/>
-          <w:szCs w:val="20"/>
+          <w:sz w:val="18"/>
+          <w:szCs w:val="18"/>
           <w:lang w:eastAsia="es-MX"/>
           <w14:ligatures w14:val="standardContextual"/>
         </w:rPr>
-      </w:pPr>
+        <w:t>&lt;</w:t>
+      </w:r>
+      <w:proofErr w:type="spellStart"/>
       <w:r>
         <w:rPr>
           <w:rFonts w:ascii="Montserrat" w:eastAsia="Times New Roman" w:hAnsi="Montserrat" w:cs="Times New Roman"/>
           <w:b/>
           <w:bCs/>
-          <w:sz w:val="20"/>
-          <w:szCs w:val="20"/>
+          <w:sz w:val="18"/>
+          <w:szCs w:val="18"/>
           <w:lang w:eastAsia="es-MX"/>
           <w14:ligatures w14:val="standardContextual"/>
         </w:rPr>
-        <w:t>_________________________________</w:t>
-      </w:r>
-    </w:p>
-    <w:p>
-      <w:pPr>
-        <w:ind w:left="57" w:right="57"/>
-        <w:jc w:val="center"/>
+        <w:t>razon_social</w:t>
+      </w:r>
+      <w:proofErr w:type="spellEnd"/>
+      <w:r>
         <w:rPr>
           <w:rFonts w:ascii="Montserrat" w:eastAsia="Times New Roman" w:hAnsi="Montserrat" w:cs="Times New Roman"/>
           <w:b/>
           <w:bCs/>
-          <w:sz w:val="20"/>
-          <w:szCs w:val="20"/>
+          <w:sz w:val="18"/>
+          <w:szCs w:val="18"/>
           <w:lang w:eastAsia="es-MX"/>
           <w14:ligatures w14:val="standardContextual"/>
         </w:rPr>
-      </w:pPr>
-      <w:r>
+        <w:t>&gt;</w:t>
+      </w:r>
+    </w:p>
+    <w:p>
+      <w:pPr>
+        <w:ind w:left="57" w:right="57"/>
+        <w:jc w:val="center"/>
         <w:rPr>
           <w:rFonts w:ascii="Montserrat" w:eastAsia="Times New Roman" w:hAnsi="Montserrat" w:cs="Times New Roman"/>
           <w:b/>
           <w:bCs/>
-          <w:sz w:val="20"/>
-          <w:szCs w:val="20"/>
+          <w:sz w:val="18"/>
+          <w:szCs w:val="18"/>
           <w:lang w:eastAsia="es-MX"/>
           <w14:ligatures w14:val="standardContextual"/>
         </w:rPr>
-        <w:t>&lt;razon_social&gt;</w:t>
-      </w:r>
-    </w:p>
-    <w:p>
-      <w:pPr>
-        <w:ind w:left="57" w:right="57"/>
-        <w:jc w:val="center"/>
+      </w:pPr>
+      <w:r>
         <w:rPr>
           <w:rFonts w:ascii="Montserrat" w:eastAsia="Times New Roman" w:hAnsi="Montserrat" w:cs="Times New Roman"/>
           <w:b/>
           <w:bCs/>
-          <w:sz w:val="20"/>
-          <w:szCs w:val="20"/>
+          <w:sz w:val="18"/>
+          <w:szCs w:val="18"/>
           <w:lang w:eastAsia="es-MX"/>
           <w14:ligatures w14:val="standardContextual"/>
         </w:rPr>
-      </w:pPr>
+        <w:t>&lt;</w:t>
+      </w:r>
+      <w:proofErr w:type="spellStart"/>
       <w:r>
         <w:rPr>
           <w:rFonts w:ascii="Montserrat" w:eastAsia="Times New Roman" w:hAnsi="Montserrat" w:cs="Times New Roman"/>
           <w:b/>
           <w:bCs/>
-          <w:sz w:val="20"/>
-          <w:szCs w:val="20"/>
+          <w:sz w:val="18"/>
+          <w:szCs w:val="18"/>
           <w:lang w:eastAsia="es-MX"/>
           <w14:ligatures w14:val="standardContextual"/>
         </w:rPr>
-        <w:t>&lt;curp&gt;</w:t>
-      </w:r>
-    </w:p>
-    <w:p>
-      <w:pPr>
-        <w:ind w:left="57" w:right="57"/>
-        <w:jc w:val="both"/>
+        <w:t>curp</w:t>
+      </w:r>
+      <w:proofErr w:type="spellEnd"/>
+      <w:r>
         <w:rPr>
           <w:rFonts w:ascii="Montserrat" w:eastAsia="Times New Roman" w:hAnsi="Montserrat" w:cs="Times New Roman"/>
           <w:b/>
           <w:bCs/>
-          <w:sz w:val="20"/>
-          <w:szCs w:val="20"/>
+          <w:sz w:val="18"/>
+          <w:szCs w:val="18"/>
           <w:lang w:eastAsia="es-MX"/>
           <w14:ligatures w14:val="standardContextual"/>
         </w:rPr>
-      </w:pPr>
-      <w:r>
+        <w:t>&gt;</w:t>
+      </w:r>
+    </w:p>
+    <w:p>
+      <w:pPr>
+        <w:ind w:left="57" w:right="57"/>
+        <w:jc w:val="both"/>
         <w:rPr>
           <w:rFonts w:ascii="Montserrat" w:eastAsia="Times New Roman" w:hAnsi="Montserrat" w:cs="Times New Roman"/>
           <w:b/>
           <w:bCs/>
-          <w:sz w:val="20"/>
-          <w:szCs w:val="20"/>
+          <w:sz w:val="18"/>
+          <w:szCs w:val="18"/>
           <w:lang w:eastAsia="es-MX"/>
           <w14:ligatures w14:val="standardContextual"/>
         </w:rPr>
-        <w:t xml:space="preserve">                                                </w:t>
-      </w:r>
+      </w:pPr>
       <w:r>
         <w:rPr>
           <w:rFonts w:ascii="Montserrat" w:eastAsia="Times New Roman" w:hAnsi="Montserrat" w:cs="Times New Roman"/>
           <w:b/>
           <w:bCs/>
-          <w:sz w:val="20"/>
-          <w:szCs w:val="20"/>
+          <w:sz w:val="18"/>
+          <w:szCs w:val="18"/>
           <w:lang w:eastAsia="es-MX"/>
           <w14:ligatures w14:val="standardContextual"/>
         </w:rPr>
-        <w:t xml:space="preserve">                </w:t>
-      </w:r>
-    </w:p>
-    <w:p>
-      <w:pPr>
-        <w:ind w:left="57" w:right="57"/>
-        <w:jc w:val="both"/>
-        <w:rPr>
-          <w:rFonts w:ascii="Montserrat" w:eastAsia="Times New Roman" w:hAnsi="Montserrat" w:cs="Arial"/>
-          <w:sz w:val="20"/>
-          <w:szCs w:val="20"/>
+        <w:t xml:space="preserve">                                                                </w:t>
+      </w:r>
+    </w:p>
+    <w:p>
+      <w:pPr>
+        <w:ind w:left="57" w:right="57"/>
+        <w:jc w:val="both"/>
+        <w:rPr>
+          <w:rFonts w:ascii="Montserrat" w:eastAsia="Times New Roman" w:hAnsi="Montserrat" w:cs="Arial"/>
+          <w:sz w:val="18"/>
+          <w:szCs w:val="18"/>
           <w:lang w:val="es-ES" w:eastAsia="es-ES"/>
         </w:rPr>
       </w:pPr>
@@ -7339,32 +8011,8 @@
         <w:jc w:val="both"/>
         <w:rPr>
           <w:rFonts w:ascii="Montserrat" w:eastAsia="Times New Roman" w:hAnsi="Montserrat" w:cs="Arial"/>
-          <w:sz w:val="20"/>
-          <w:szCs w:val="20"/>
-          <w:lang w:val="es-ES" w:eastAsia="es-ES"/>
-        </w:rPr>
-      </w:pPr>
-    </w:p>
-    <w:p>
-      <w:pPr>
-        <w:ind w:right="57"/>
-        <w:jc w:val="both"/>
-        <w:rPr>
-          <w:rFonts w:ascii="Montserrat" w:eastAsia="Times New Roman" w:hAnsi="Montserrat" w:cs="Arial"/>
-          <w:sz w:val="20"/>
-          <w:szCs w:val="20"/>
-          <w:lang w:val="es-ES" w:eastAsia="es-ES"/>
-        </w:rPr>
-      </w:pPr>
-    </w:p>
-    <w:p>
-      <w:pPr>
-        <w:ind w:right="57"/>
-        <w:jc w:val="both"/>
-        <w:rPr>
-          <w:rFonts w:ascii="Montserrat" w:eastAsia="Times New Roman" w:hAnsi="Montserrat" w:cs="Arial"/>
-          <w:sz w:val="20"/>
-          <w:szCs w:val="20"/>
+          <w:sz w:val="18"/>
+          <w:szCs w:val="18"/>
           <w:lang w:val="es-ES" w:eastAsia="es-ES"/>
         </w:rPr>
       </w:pPr>
@@ -7377,8 +8025,8 @@
           <w:rFonts w:ascii="Montserrat" w:eastAsia="Times New Roman" w:hAnsi="Montserrat" w:cs="Times New Roman"/>
           <w:b/>
           <w:bCs/>
-          <w:sz w:val="20"/>
-          <w:szCs w:val="20"/>
+          <w:sz w:val="18"/>
+          <w:szCs w:val="18"/>
           <w:lang w:eastAsia="es-MX"/>
           <w14:ligatures w14:val="standardContextual"/>
         </w:rPr>
@@ -7388,8 +8036,8 @@
           <w:rFonts w:ascii="Montserrat" w:eastAsia="Times New Roman" w:hAnsi="Montserrat" w:cs="Arial"/>
           <w:b/>
           <w:bCs/>
-          <w:sz w:val="20"/>
-          <w:szCs w:val="20"/>
+          <w:sz w:val="18"/>
+          <w:szCs w:val="18"/>
           <w:lang w:eastAsia="es-MX"/>
           <w14:ligatures w14:val="standardContextual"/>
         </w:rPr>
@@ -7404,8 +8052,8 @@
           <w:rFonts w:ascii="Montserrat" w:eastAsia="Times New Roman" w:hAnsi="Montserrat" w:cs="Times New Roman"/>
           <w:b/>
           <w:bCs/>
-          <w:sz w:val="20"/>
-          <w:szCs w:val="20"/>
+          <w:sz w:val="18"/>
+          <w:szCs w:val="18"/>
           <w:lang w:eastAsia="es-MX"/>
           <w14:ligatures w14:val="standardContextual"/>
         </w:rPr>
@@ -7413,14 +8061,13 @@
     </w:p>
     <w:p>
       <w:pPr>
-        <w:ind w:left="57" w:right="57"/>
-        <w:jc w:val="center"/>
+        <w:ind w:right="57"/>
         <w:rPr>
           <w:rFonts w:ascii="Montserrat" w:eastAsia="Times New Roman" w:hAnsi="Montserrat" w:cs="Times New Roman"/>
           <w:b/>
           <w:bCs/>
-          <w:sz w:val="20"/>
-          <w:szCs w:val="20"/>
+          <w:sz w:val="18"/>
+          <w:szCs w:val="18"/>
           <w:lang w:eastAsia="es-MX"/>
           <w14:ligatures w14:val="standardContextual"/>
         </w:rPr>
@@ -7434,27 +8081,24 @@
           <w:rFonts w:ascii="Montserrat" w:eastAsia="Times New Roman" w:hAnsi="Montserrat" w:cs="Times New Roman"/>
           <w:b/>
           <w:bCs/>
-          <w:sz w:val="20"/>
-          <w:szCs w:val="20"/>
+          <w:sz w:val="18"/>
+          <w:szCs w:val="18"/>
           <w:lang w:eastAsia="es-MX"/>
           <w14:ligatures w14:val="standardContextual"/>
         </w:rPr>
       </w:pPr>
-    </w:p>
-    <w:p>
-      <w:pPr>
-        <w:ind w:left="57" w:right="57"/>
-        <w:jc w:val="center"/>
+      <w:r>
         <w:rPr>
           <w:rFonts w:ascii="Montserrat" w:eastAsia="Times New Roman" w:hAnsi="Montserrat" w:cs="Times New Roman"/>
           <w:b/>
           <w:bCs/>
-          <w:sz w:val="20"/>
-          <w:szCs w:val="20"/>
+          <w:sz w:val="18"/>
+          <w:szCs w:val="18"/>
           <w:lang w:eastAsia="es-MX"/>
           <w14:ligatures w14:val="standardContextual"/>
         </w:rPr>
-      </w:pPr>
+        <w:t>_________________________________</w:t>
+      </w:r>
     </w:p>
     <w:p>
       <w:pPr>
@@ -7464,207 +8108,185 @@
           <w:rFonts w:ascii="Montserrat" w:eastAsia="Times New Roman" w:hAnsi="Montserrat" w:cs="Times New Roman"/>
           <w:b/>
           <w:bCs/>
-          <w:sz w:val="20"/>
-          <w:szCs w:val="20"/>
+          <w:sz w:val="18"/>
+          <w:szCs w:val="18"/>
           <w:lang w:eastAsia="es-MX"/>
           <w14:ligatures w14:val="standardContextual"/>
         </w:rPr>
       </w:pPr>
-    </w:p>
-    <w:p>
-      <w:pPr>
-        <w:ind w:left="57" w:right="57"/>
-        <w:jc w:val="center"/>
+      <w:r>
         <w:rPr>
           <w:rFonts w:ascii="Montserrat" w:eastAsia="Times New Roman" w:hAnsi="Montserrat" w:cs="Times New Roman"/>
           <w:b/>
           <w:bCs/>
-          <w:sz w:val="20"/>
-          <w:szCs w:val="20"/>
+          <w:sz w:val="18"/>
+          <w:szCs w:val="18"/>
           <w:lang w:eastAsia="es-MX"/>
           <w14:ligatures w14:val="standardContextual"/>
         </w:rPr>
-      </w:pPr>
-      <w:r>
+        <w:t>KATIA ORNELAS GIL</w:t>
+      </w:r>
+    </w:p>
+    <w:p>
+      <w:pPr>
+        <w:ind w:left="57" w:right="57"/>
+        <w:jc w:val="center"/>
         <w:rPr>
           <w:rFonts w:ascii="Montserrat" w:eastAsia="Times New Roman" w:hAnsi="Montserrat" w:cs="Times New Roman"/>
           <w:b/>
           <w:bCs/>
-          <w:sz w:val="20"/>
-          <w:szCs w:val="20"/>
+          <w:sz w:val="18"/>
+          <w:szCs w:val="18"/>
           <w:lang w:eastAsia="es-MX"/>
           <w14:ligatures w14:val="standardContextual"/>
         </w:rPr>
-        <w:t>_________________________________</w:t>
-      </w:r>
-    </w:p>
-    <w:p>
-      <w:pPr>
-        <w:ind w:left="57" w:right="57"/>
-        <w:jc w:val="center"/>
+      </w:pPr>
+      <w:r>
         <w:rPr>
           <w:rFonts w:ascii="Montserrat" w:eastAsia="Times New Roman" w:hAnsi="Montserrat" w:cs="Times New Roman"/>
           <w:b/>
           <w:bCs/>
-          <w:sz w:val="20"/>
-          <w:szCs w:val="20"/>
+          <w:sz w:val="18"/>
+          <w:szCs w:val="18"/>
           <w:lang w:eastAsia="es-MX"/>
           <w14:ligatures w14:val="standardContextual"/>
         </w:rPr>
-      </w:pPr>
-      <w:r>
+        <w:t>SECRETARIA DE TURISMO Y DESARROLLO ECONÓMICO</w:t>
+      </w:r>
+    </w:p>
+    <w:p>
+      <w:pPr>
+        <w:ind w:right="57"/>
+        <w:jc w:val="both"/>
+        <w:rPr>
+          <w:rFonts w:ascii="Montserrat" w:eastAsia="Times New Roman" w:hAnsi="Montserrat" w:cs="Arial"/>
+          <w:sz w:val="18"/>
+          <w:szCs w:val="18"/>
+          <w:lang w:val="es-ES" w:eastAsia="es-ES"/>
+        </w:rPr>
+      </w:pPr>
+    </w:p>
+    <w:p>
+      <w:pPr>
+        <w:ind w:right="57"/>
+        <w:jc w:val="both"/>
+        <w:rPr>
+          <w:rFonts w:ascii="Montserrat" w:eastAsia="Times New Roman" w:hAnsi="Montserrat" w:cs="Arial"/>
+          <w:sz w:val="18"/>
+          <w:szCs w:val="18"/>
+          <w:lang w:val="es-ES" w:eastAsia="es-ES"/>
+        </w:rPr>
+      </w:pPr>
+    </w:p>
+    <w:p>
+      <w:pPr>
+        <w:ind w:left="57" w:right="57"/>
+        <w:jc w:val="center"/>
         <w:rPr>
           <w:rFonts w:ascii="Montserrat" w:eastAsia="Times New Roman" w:hAnsi="Montserrat" w:cs="Times New Roman"/>
           <w:b/>
           <w:bCs/>
-          <w:sz w:val="20"/>
-          <w:szCs w:val="20"/>
+          <w:sz w:val="18"/>
+          <w:szCs w:val="18"/>
           <w:lang w:eastAsia="es-MX"/>
           <w14:ligatures w14:val="standardContextual"/>
         </w:rPr>
-        <w:t>KATIA ORNELAS GIL</w:t>
-      </w:r>
-    </w:p>
-    <w:p>
-      <w:pPr>
-        <w:ind w:left="57" w:right="57"/>
-        <w:jc w:val="center"/>
-        <w:rPr>
-          <w:rFonts w:ascii="Montserrat" w:eastAsia="Times New Roman" w:hAnsi="Montserrat" w:cs="Times New Roman"/>
-          <w:b/>
-          <w:bCs/>
-          <w:sz w:val="20"/>
-          <w:szCs w:val="20"/>
+      </w:pPr>
+      <w:r>
+        <w:rPr>
+          <w:rFonts w:ascii="Montserrat" w:eastAsia="Times New Roman" w:hAnsi="Montserrat" w:cs="Arial"/>
+          <w:b/>
+          <w:bCs/>
+          <w:sz w:val="18"/>
+          <w:szCs w:val="18"/>
           <w:lang w:eastAsia="es-MX"/>
           <w14:ligatures w14:val="standardContextual"/>
         </w:rPr>
-      </w:pPr>
-      <w:r>
+        <w:t>TESTIGO</w:t>
+      </w:r>
+    </w:p>
+    <w:p>
+      <w:pPr>
+        <w:ind w:right="57"/>
         <w:rPr>
           <w:rFonts w:ascii="Montserrat" w:eastAsia="Times New Roman" w:hAnsi="Montserrat" w:cs="Times New Roman"/>
           <w:b/>
           <w:bCs/>
-          <w:sz w:val="20"/>
-          <w:szCs w:val="20"/>
+          <w:sz w:val="18"/>
+          <w:szCs w:val="18"/>
           <w:lang w:eastAsia="es-MX"/>
           <w14:ligatures w14:val="standardContextual"/>
         </w:rPr>
-        <w:t>SECRETARIA DE TURISMO Y</w:t>
-      </w:r>
-      <w:r>
+      </w:pPr>
+    </w:p>
+    <w:p>
+      <w:pPr>
+        <w:ind w:left="57" w:right="57"/>
+        <w:jc w:val="center"/>
         <w:rPr>
           <w:rFonts w:ascii="Montserrat" w:eastAsia="Times New Roman" w:hAnsi="Montserrat" w:cs="Times New Roman"/>
           <w:b/>
           <w:bCs/>
-          <w:sz w:val="20"/>
-          <w:szCs w:val="20"/>
+          <w:sz w:val="18"/>
+          <w:szCs w:val="18"/>
           <w:lang w:eastAsia="es-MX"/>
           <w14:ligatures w14:val="standardContextual"/>
         </w:rPr>
-        <w:t xml:space="preserve"> </w:t>
-      </w:r>
-      <w:r>
+      </w:pPr>
+    </w:p>
+    <w:p>
+      <w:pPr>
+        <w:ind w:left="57" w:right="57"/>
+        <w:jc w:val="center"/>
         <w:rPr>
           <w:rFonts w:ascii="Montserrat" w:eastAsia="Times New Roman" w:hAnsi="Montserrat" w:cs="Times New Roman"/>
           <w:b/>
           <w:bCs/>
-          <w:sz w:val="20"/>
-          <w:szCs w:val="20"/>
+          <w:sz w:val="18"/>
+          <w:szCs w:val="18"/>
           <w:lang w:eastAsia="es-MX"/>
           <w14:ligatures w14:val="standardContextual"/>
         </w:rPr>
-        <w:t>DESARROLLO ECONÓMICO</w:t>
-      </w:r>
-    </w:p>
-    <w:p>
-      <w:pPr>
-        <w:ind w:right="57"/>
-        <w:jc w:val="both"/>
-        <w:rPr>
-          <w:rFonts w:ascii="Montserrat" w:eastAsia="Times New Roman" w:hAnsi="Montserrat" w:cs="Arial"/>
-          <w:sz w:val="20"/>
-          <w:szCs w:val="20"/>
-          <w:lang w:val="es-ES" w:eastAsia="es-ES"/>
-        </w:rPr>
-      </w:pPr>
-    </w:p>
-    <w:p>
-      <w:pPr>
-        <w:ind w:right="57"/>
-        <w:jc w:val="both"/>
-        <w:rPr>
-          <w:rFonts w:ascii="Montserrat" w:eastAsia="Times New Roman" w:hAnsi="Montserrat" w:cs="Arial"/>
-          <w:sz w:val="20"/>
-          <w:szCs w:val="20"/>
-          <w:lang w:val="es-ES" w:eastAsia="es-ES"/>
-        </w:rPr>
-      </w:pPr>
-    </w:p>
-    <w:p>
-      <w:pPr>
-        <w:ind w:right="57"/>
-        <w:jc w:val="both"/>
-        <w:rPr>
-          <w:rFonts w:ascii="Montserrat" w:eastAsia="Times New Roman" w:hAnsi="Montserrat" w:cs="Arial"/>
-          <w:sz w:val="20"/>
-          <w:szCs w:val="20"/>
-          <w:lang w:val="es-ES" w:eastAsia="es-ES"/>
-        </w:rPr>
-      </w:pPr>
-    </w:p>
-    <w:p>
-      <w:pPr>
-        <w:ind w:right="57"/>
-        <w:jc w:val="both"/>
-        <w:rPr>
-          <w:rFonts w:ascii="Montserrat" w:eastAsia="Times New Roman" w:hAnsi="Montserrat" w:cs="Arial"/>
-          <w:sz w:val="20"/>
-          <w:szCs w:val="20"/>
-          <w:lang w:val="es-ES" w:eastAsia="es-ES"/>
-        </w:rPr>
-      </w:pPr>
-    </w:p>
-    <w:p>
-      <w:pPr>
-        <w:ind w:left="57" w:right="57"/>
-        <w:jc w:val="center"/>
+      </w:pPr>
+      <w:r>
         <w:rPr>
           <w:rFonts w:ascii="Montserrat" w:eastAsia="Times New Roman" w:hAnsi="Montserrat" w:cs="Times New Roman"/>
           <w:b/>
           <w:bCs/>
-          <w:sz w:val="20"/>
-          <w:szCs w:val="20"/>
+          <w:sz w:val="18"/>
+          <w:szCs w:val="18"/>
           <w:lang w:eastAsia="es-MX"/>
           <w14:ligatures w14:val="standardContextual"/>
         </w:rPr>
-      </w:pPr>
-      <w:r>
-        <w:rPr>
-          <w:rFonts w:ascii="Montserrat" w:eastAsia="Times New Roman" w:hAnsi="Montserrat" w:cs="Arial"/>
-          <w:b/>
-          <w:bCs/>
-          <w:sz w:val="20"/>
-          <w:szCs w:val="20"/>
+        <w:t>_________________________________</w:t>
+      </w:r>
+    </w:p>
+    <w:p>
+      <w:pPr>
+        <w:ind w:left="57" w:right="57"/>
+        <w:jc w:val="center"/>
+        <w:rPr>
+          <w:rFonts w:ascii="Montserrat" w:eastAsia="Times New Roman" w:hAnsi="Montserrat" w:cs="Times New Roman"/>
+          <w:b/>
+          <w:bCs/>
+          <w:sz w:val="18"/>
+          <w:szCs w:val="18"/>
           <w:lang w:eastAsia="es-MX"/>
           <w14:ligatures w14:val="standardContextual"/>
         </w:rPr>
-        <w:t>TESTIGO</w:t>
-      </w:r>
-    </w:p>
-    <w:p>
-      <w:pPr>
-        <w:ind w:left="57" w:right="57"/>
-        <w:jc w:val="center"/>
+      </w:pPr>
+      <w:r>
         <w:rPr>
           <w:rFonts w:ascii="Montserrat" w:eastAsia="Times New Roman" w:hAnsi="Montserrat" w:cs="Times New Roman"/>
           <w:b/>
           <w:bCs/>
-          <w:sz w:val="20"/>
-          <w:szCs w:val="20"/>
+          <w:sz w:val="18"/>
+          <w:szCs w:val="18"/>
           <w:lang w:eastAsia="es-MX"/>
           <w14:ligatures w14:val="standardContextual"/>
         </w:rPr>
-      </w:pPr>
+        <w:t>PEDRO ENRIQUE PINTO GONZALEZ</w:t>
+      </w:r>
     </w:p>
     <w:p>
       <w:pPr>
@@ -7674,133 +8296,19 @@
           <w:rFonts w:ascii="Montserrat" w:eastAsia="Times New Roman" w:hAnsi="Montserrat" w:cs="Times New Roman"/>
           <w:b/>
           <w:bCs/>
-          <w:sz w:val="20"/>
-          <w:szCs w:val="20"/>
+          <w:sz w:val="18"/>
+          <w:szCs w:val="18"/>
           <w:lang w:eastAsia="es-MX"/>
           <w14:ligatures w14:val="standardContextual"/>
         </w:rPr>
       </w:pPr>
-    </w:p>
-    <w:p>
-      <w:pPr>
-        <w:ind w:left="57" w:right="57"/>
-        <w:jc w:val="center"/>
+      <w:r>
         <w:rPr>
           <w:rFonts w:ascii="Montserrat" w:eastAsia="Times New Roman" w:hAnsi="Montserrat" w:cs="Times New Roman"/>
           <w:b/>
           <w:bCs/>
-          <w:sz w:val="20"/>
-          <w:szCs w:val="20"/>
-          <w:lang w:eastAsia="es-MX"/>
-          <w14:ligatures w14:val="standardContextual"/>
-        </w:rPr>
-      </w:pPr>
-    </w:p>
-    <w:p>
-      <w:pPr>
-        <w:ind w:left="57" w:right="57"/>
-        <w:jc w:val="center"/>
-        <w:rPr>
-          <w:rFonts w:ascii="Montserrat" w:eastAsia="Times New Roman" w:hAnsi="Montserrat" w:cs="Times New Roman"/>
-          <w:b/>
-          <w:bCs/>
-          <w:sz w:val="20"/>
-          <w:szCs w:val="20"/>
-          <w:lang w:eastAsia="es-MX"/>
-          <w14:ligatures w14:val="standardContextual"/>
-        </w:rPr>
-      </w:pPr>
-    </w:p>
-    <w:p>
-      <w:pPr>
-        <w:ind w:left="57" w:right="57"/>
-        <w:jc w:val="center"/>
-        <w:rPr>
-          <w:rFonts w:ascii="Montserrat" w:eastAsia="Times New Roman" w:hAnsi="Montserrat" w:cs="Times New Roman"/>
-          <w:b/>
-          <w:bCs/>
-          <w:sz w:val="20"/>
-          <w:szCs w:val="20"/>
-          <w:lang w:eastAsia="es-MX"/>
-          <w14:ligatures w14:val="standardContextual"/>
-        </w:rPr>
-      </w:pPr>
-    </w:p>
-    <w:p>
-      <w:pPr>
-        <w:ind w:left="57" w:right="57"/>
-        <w:jc w:val="center"/>
-        <w:rPr>
-          <w:rFonts w:ascii="Montserrat" w:eastAsia="Times New Roman" w:hAnsi="Montserrat" w:cs="Times New Roman"/>
-          <w:b/>
-          <w:bCs/>
-          <w:sz w:val="20"/>
-          <w:szCs w:val="20"/>
-          <w:lang w:eastAsia="es-MX"/>
-          <w14:ligatures w14:val="standardContextual"/>
-        </w:rPr>
-      </w:pPr>
-      <w:r>
-        <w:rPr>
-          <w:rFonts w:ascii="Montserrat" w:eastAsia="Times New Roman" w:hAnsi="Montserrat" w:cs="Times New Roman"/>
-          <w:b/>
-          <w:bCs/>
-          <w:sz w:val="20"/>
-          <w:szCs w:val="20"/>
-          <w:lang w:eastAsia="es-MX"/>
-          <w14:ligatures w14:val="standardContextual"/>
-        </w:rPr>
-        <w:t>_________________________________</w:t>
-      </w:r>
-    </w:p>
-    <w:p>
-      <w:pPr>
-        <w:ind w:left="57" w:right="57"/>
-        <w:jc w:val="center"/>
-        <w:rPr>
-          <w:rFonts w:ascii="Montserrat" w:eastAsia="Times New Roman" w:hAnsi="Montserrat" w:cs="Times New Roman"/>
-          <w:b/>
-          <w:bCs/>
-          <w:sz w:val="20"/>
-          <w:szCs w:val="20"/>
-          <w:lang w:eastAsia="es-MX"/>
-          <w14:ligatures w14:val="standardContextual"/>
-        </w:rPr>
-      </w:pPr>
-      <w:r>
-        <w:rPr>
-          <w:rFonts w:ascii="Montserrat" w:eastAsia="Times New Roman" w:hAnsi="Montserrat" w:cs="Times New Roman"/>
-          <w:b/>
-          <w:bCs/>
-          <w:sz w:val="20"/>
-          <w:szCs w:val="20"/>
-          <w:lang w:eastAsia="es-MX"/>
-          <w14:ligatures w14:val="standardContextual"/>
-        </w:rPr>
-        <w:t>PEDRO ENRIQUE PINTO GONZALEZ</w:t>
-      </w:r>
-    </w:p>
-    <w:p>
-      <w:pPr>
-        <w:ind w:left="57" w:right="57"/>
-        <w:jc w:val="center"/>
-        <w:rPr>
-          <w:rFonts w:ascii="Montserrat" w:eastAsia="Times New Roman" w:hAnsi="Montserrat" w:cs="Times New Roman"/>
-          <w:b/>
-          <w:bCs/>
-          <w:sz w:val="20"/>
-          <w:szCs w:val="20"/>
-          <w:lang w:eastAsia="es-MX"/>
-          <w14:ligatures w14:val="standardContextual"/>
-        </w:rPr>
-      </w:pPr>
-      <w:r>
-        <w:rPr>
-          <w:rFonts w:ascii="Montserrat" w:eastAsia="Times New Roman" w:hAnsi="Montserrat" w:cs="Times New Roman"/>
-          <w:b/>
-          <w:bCs/>
-          <w:sz w:val="20"/>
-          <w:szCs w:val="20"/>
+          <w:sz w:val="18"/>
+          <w:szCs w:val="18"/>
           <w:lang w:eastAsia="es-MX"/>
           <w14:ligatures w14:val="standardContextual"/>
         </w:rPr>
@@ -8490,8 +8998,9 @@
           <w:szCs w:val="22"/>
           <w:lang w:eastAsia="es-ES"/>
         </w:rPr>
-        <w:t>&lt;day&gt;</w:t>
-      </w:r>
+        <w:t>&lt;</w:t>
+      </w:r>
+      <w:proofErr w:type="spellStart"/>
       <w:r>
         <w:rPr>
           <w:rFonts w:ascii="Montserrat" w:eastAsia="Times New Roman" w:hAnsi="Montserrat" w:cstheme="minorHAnsi"/>
@@ -8499,8 +9008,9 @@
           <w:szCs w:val="22"/>
           <w:lang w:eastAsia="es-ES"/>
         </w:rPr>
-        <w:t xml:space="preserve"> de </w:t>
-      </w:r>
+        <w:t>day</w:t>
+      </w:r>
+      <w:proofErr w:type="spellEnd"/>
       <w:r>
         <w:rPr>
           <w:rFonts w:ascii="Montserrat" w:eastAsia="Times New Roman" w:hAnsi="Montserrat" w:cstheme="minorHAnsi"/>
@@ -8508,7 +9018,45 @@
           <w:szCs w:val="22"/>
           <w:lang w:eastAsia="es-ES"/>
         </w:rPr>
-        <w:t>&lt;month&gt;</w:t>
+        <w:t>&gt;</w:t>
+      </w:r>
+      <w:r>
+        <w:rPr>
+          <w:rFonts w:ascii="Montserrat" w:eastAsia="Times New Roman" w:hAnsi="Montserrat" w:cstheme="minorHAnsi"/>
+          <w:sz w:val="22"/>
+          <w:szCs w:val="22"/>
+          <w:lang w:eastAsia="es-ES"/>
+        </w:rPr>
+        <w:t xml:space="preserve"> de </w:t>
+      </w:r>
+      <w:r>
+        <w:rPr>
+          <w:rFonts w:ascii="Montserrat" w:eastAsia="Times New Roman" w:hAnsi="Montserrat" w:cstheme="minorHAnsi"/>
+          <w:sz w:val="22"/>
+          <w:szCs w:val="22"/>
+          <w:lang w:eastAsia="es-ES"/>
+        </w:rPr>
+        <w:t>&lt;</w:t>
+      </w:r>
+      <w:proofErr w:type="spellStart"/>
+      <w:r>
+        <w:rPr>
+          <w:rFonts w:ascii="Montserrat" w:eastAsia="Times New Roman" w:hAnsi="Montserrat" w:cstheme="minorHAnsi"/>
+          <w:sz w:val="22"/>
+          <w:szCs w:val="22"/>
+          <w:lang w:eastAsia="es-ES"/>
+        </w:rPr>
+        <w:t>month</w:t>
+      </w:r>
+      <w:proofErr w:type="spellEnd"/>
+      <w:r>
+        <w:rPr>
+          <w:rFonts w:ascii="Montserrat" w:eastAsia="Times New Roman" w:hAnsi="Montserrat" w:cstheme="minorHAnsi"/>
+          <w:sz w:val="22"/>
+          <w:szCs w:val="22"/>
+          <w:lang w:eastAsia="es-ES"/>
+        </w:rPr>
+        <w:t>&gt;</w:t>
       </w:r>
       <w:r>
         <w:rPr>
@@ -8740,7 +9288,21 @@
         <w:rPr>
           <w:rFonts w:ascii="Montserrat" w:hAnsi="Montserrat" w:cstheme="minorHAnsi"/>
         </w:rPr>
-        <w:t xml:space="preserve"> &lt;razon_social&gt;</w:t>
+        <w:t xml:space="preserve"> &lt;</w:t>
+      </w:r>
+      <w:proofErr w:type="spellStart"/>
+      <w:r>
+        <w:rPr>
+          <w:rFonts w:ascii="Montserrat" w:hAnsi="Montserrat" w:cstheme="minorHAnsi"/>
+        </w:rPr>
+        <w:t>razon_social</w:t>
+      </w:r>
+      <w:proofErr w:type="spellEnd"/>
+      <w:r>
+        <w:rPr>
+          <w:rFonts w:ascii="Montserrat" w:hAnsi="Montserrat" w:cstheme="minorHAnsi"/>
+        </w:rPr>
+        <w:t>&gt;</w:t>
       </w:r>
       <w:r>
         <w:rPr>
@@ -8912,7 +9474,25 @@
           <w:snapToGrid w:val="0"/>
           <w:color w:val="000000"/>
         </w:rPr>
-        <w:t>&lt;razon_social&gt;</w:t>
+        <w:t>&lt;</w:t>
+      </w:r>
+      <w:proofErr w:type="spellStart"/>
+      <w:r>
+        <w:rPr>
+          <w:rFonts w:ascii="Montserrat" w:hAnsi="Montserrat" w:cstheme="minorHAnsi"/>
+          <w:snapToGrid w:val="0"/>
+          <w:color w:val="000000"/>
+        </w:rPr>
+        <w:t>razon_social</w:t>
+      </w:r>
+      <w:proofErr w:type="spellEnd"/>
+      <w:r>
+        <w:rPr>
+          <w:rFonts w:ascii="Montserrat" w:hAnsi="Montserrat" w:cstheme="minorHAnsi"/>
+          <w:snapToGrid w:val="0"/>
+          <w:color w:val="000000"/>
+        </w:rPr>
+        <w:t>&gt;</w:t>
       </w:r>
     </w:p>
     <w:p>
@@ -8975,7 +9555,25 @@
           <w:b/>
           <w:color w:val="000000"/>
         </w:rPr>
-        <w:t xml:space="preserve"> &lt;curp&gt;</w:t>
+        <w:t xml:space="preserve"> &lt;</w:t>
+      </w:r>
+      <w:proofErr w:type="spellStart"/>
+      <w:r>
+        <w:rPr>
+          <w:rFonts w:ascii="Montserrat" w:eastAsia="Calibri" w:hAnsi="Montserrat" w:cstheme="minorHAnsi"/>
+          <w:b/>
+          <w:color w:val="000000"/>
+        </w:rPr>
+        <w:t>curp</w:t>
+      </w:r>
+      <w:proofErr w:type="spellEnd"/>
+      <w:r>
+        <w:rPr>
+          <w:rFonts w:ascii="Montserrat" w:eastAsia="Calibri" w:hAnsi="Montserrat" w:cstheme="minorHAnsi"/>
+          <w:b/>
+          <w:color w:val="000000"/>
+        </w:rPr>
+        <w:t>&gt;</w:t>
       </w:r>
     </w:p>
     <w:p>
@@ -9077,8 +9675,9 @@
           <w:szCs w:val="22"/>
           <w:lang w:eastAsia="es-ES"/>
         </w:rPr>
-        <w:t>&lt;day&gt;</w:t>
-      </w:r>
+        <w:t>&lt;</w:t>
+      </w:r>
+      <w:proofErr w:type="spellStart"/>
       <w:r>
         <w:rPr>
           <w:rFonts w:ascii="Montserrat" w:eastAsia="Times New Roman" w:hAnsi="Montserrat" w:cstheme="minorHAnsi"/>
@@ -9086,8 +9685,9 @@
           <w:szCs w:val="22"/>
           <w:lang w:eastAsia="es-ES"/>
         </w:rPr>
-        <w:t xml:space="preserve"> de </w:t>
-      </w:r>
+        <w:t>day</w:t>
+      </w:r>
+      <w:proofErr w:type="spellEnd"/>
       <w:r>
         <w:rPr>
           <w:rFonts w:ascii="Montserrat" w:eastAsia="Times New Roman" w:hAnsi="Montserrat" w:cstheme="minorHAnsi"/>
@@ -9095,7 +9695,45 @@
           <w:szCs w:val="22"/>
           <w:lang w:eastAsia="es-ES"/>
         </w:rPr>
-        <w:t>&lt;month&gt;</w:t>
+        <w:t>&gt;</w:t>
+      </w:r>
+      <w:r>
+        <w:rPr>
+          <w:rFonts w:ascii="Montserrat" w:eastAsia="Times New Roman" w:hAnsi="Montserrat" w:cstheme="minorHAnsi"/>
+          <w:sz w:val="22"/>
+          <w:szCs w:val="22"/>
+          <w:lang w:eastAsia="es-ES"/>
+        </w:rPr>
+        <w:t xml:space="preserve"> de </w:t>
+      </w:r>
+      <w:r>
+        <w:rPr>
+          <w:rFonts w:ascii="Montserrat" w:eastAsia="Times New Roman" w:hAnsi="Montserrat" w:cstheme="minorHAnsi"/>
+          <w:sz w:val="22"/>
+          <w:szCs w:val="22"/>
+          <w:lang w:eastAsia="es-ES"/>
+        </w:rPr>
+        <w:t>&lt;</w:t>
+      </w:r>
+      <w:proofErr w:type="spellStart"/>
+      <w:r>
+        <w:rPr>
+          <w:rFonts w:ascii="Montserrat" w:eastAsia="Times New Roman" w:hAnsi="Montserrat" w:cstheme="minorHAnsi"/>
+          <w:sz w:val="22"/>
+          <w:szCs w:val="22"/>
+          <w:lang w:eastAsia="es-ES"/>
+        </w:rPr>
+        <w:t>month</w:t>
+      </w:r>
+      <w:proofErr w:type="spellEnd"/>
+      <w:r>
+        <w:rPr>
+          <w:rFonts w:ascii="Montserrat" w:eastAsia="Times New Roman" w:hAnsi="Montserrat" w:cstheme="minorHAnsi"/>
+          <w:sz w:val="22"/>
+          <w:szCs w:val="22"/>
+          <w:lang w:eastAsia="es-ES"/>
+        </w:rPr>
+        <w:t>&gt;</w:t>
       </w:r>
       <w:r>
         <w:rPr>
@@ -9318,7 +9956,23 @@
           <w:rFonts w:ascii="Montserrat" w:hAnsi="Montserrat" w:cstheme="minorHAnsi"/>
           <w:color w:val="000000"/>
         </w:rPr>
-        <w:t>&lt;razon_social&gt;</w:t>
+        <w:t>&lt;</w:t>
+      </w:r>
+      <w:proofErr w:type="spellStart"/>
+      <w:r>
+        <w:rPr>
+          <w:rFonts w:ascii="Montserrat" w:hAnsi="Montserrat" w:cstheme="minorHAnsi"/>
+          <w:color w:val="000000"/>
+        </w:rPr>
+        <w:t>razon_social</w:t>
+      </w:r>
+      <w:proofErr w:type="spellEnd"/>
+      <w:r>
+        <w:rPr>
+          <w:rFonts w:ascii="Montserrat" w:hAnsi="Montserrat" w:cstheme="minorHAnsi"/>
+          <w:color w:val="000000"/>
+        </w:rPr>
+        <w:t>&gt;</w:t>
       </w:r>
       <w:r>
         <w:rPr>
@@ -9428,27 +10082,25 @@
           <w:snapToGrid w:val="0"/>
           <w:color w:val="000000"/>
         </w:rPr>
-        <w:t>&lt;razon_social&gt;</w:t>
-      </w:r>
-    </w:p>
-    <w:p>
-      <w:pPr>
-        <w:jc w:val="center"/>
+        <w:t>&lt;</w:t>
+      </w:r>
+      <w:proofErr w:type="spellStart"/>
+      <w:r>
         <w:rPr>
           <w:rFonts w:ascii="Montserrat" w:hAnsi="Montserrat" w:cstheme="minorHAnsi"/>
           <w:snapToGrid w:val="0"/>
           <w:color w:val="000000"/>
         </w:rPr>
-      </w:pPr>
+        <w:t>razon_social</w:t>
+      </w:r>
+      <w:proofErr w:type="spellEnd"/>
       <w:r>
         <w:rPr>
           <w:rFonts w:ascii="Montserrat" w:hAnsi="Montserrat" w:cstheme="minorHAnsi"/>
-          <w:b/>
-          <w:bCs/>
           <w:snapToGrid w:val="0"/>
           <w:color w:val="000000"/>
         </w:rPr>
-        <w:t>___________________________________</w:t>
+        <w:t>&gt;</w:t>
       </w:r>
     </w:p>
     <w:p>
@@ -9456,7 +10108,6 @@
         <w:jc w:val="center"/>
         <w:rPr>
           <w:rFonts w:ascii="Montserrat" w:hAnsi="Montserrat" w:cstheme="minorHAnsi"/>
-          <w:b/>
           <w:snapToGrid w:val="0"/>
           <w:color w:val="000000"/>
         </w:rPr>
@@ -9465,10 +10116,11 @@
         <w:rPr>
           <w:rFonts w:ascii="Montserrat" w:hAnsi="Montserrat" w:cstheme="minorHAnsi"/>
           <w:b/>
+          <w:bCs/>
           <w:snapToGrid w:val="0"/>
           <w:color w:val="000000"/>
         </w:rPr>
-        <w:t xml:space="preserve">Nombre y firma </w:t>
+        <w:t>___________________________________</w:t>
       </w:r>
     </w:p>
     <w:p>
@@ -9488,16 +10140,56 @@
           <w:snapToGrid w:val="0"/>
           <w:color w:val="000000"/>
         </w:rPr>
-        <w:t>CURP:</w:t>
-      </w:r>
-      <w:r>
+        <w:t xml:space="preserve">Nombre y firma </w:t>
+      </w:r>
+    </w:p>
+    <w:p>
+      <w:pPr>
+        <w:jc w:val="center"/>
         <w:rPr>
           <w:rFonts w:ascii="Montserrat" w:hAnsi="Montserrat" w:cstheme="minorHAnsi"/>
           <w:b/>
           <w:snapToGrid w:val="0"/>
           <w:color w:val="000000"/>
         </w:rPr>
-        <w:t xml:space="preserve"> &lt;curp&gt;</w:t>
+      </w:pPr>
+      <w:r>
+        <w:rPr>
+          <w:rFonts w:ascii="Montserrat" w:hAnsi="Montserrat" w:cstheme="minorHAnsi"/>
+          <w:b/>
+          <w:snapToGrid w:val="0"/>
+          <w:color w:val="000000"/>
+        </w:rPr>
+        <w:t>CURP:</w:t>
+      </w:r>
+      <w:r>
+        <w:rPr>
+          <w:rFonts w:ascii="Montserrat" w:hAnsi="Montserrat" w:cstheme="minorHAnsi"/>
+          <w:b/>
+          <w:snapToGrid w:val="0"/>
+          <w:color w:val="000000"/>
+        </w:rPr>
+        <w:t xml:space="preserve"> &lt;</w:t>
+      </w:r>
+      <w:proofErr w:type="spellStart"/>
+      <w:r>
+        <w:rPr>
+          <w:rFonts w:ascii="Montserrat" w:hAnsi="Montserrat" w:cstheme="minorHAnsi"/>
+          <w:b/>
+          <w:snapToGrid w:val="0"/>
+          <w:color w:val="000000"/>
+        </w:rPr>
+        <w:t>curp</w:t>
+      </w:r>
+      <w:proofErr w:type="spellEnd"/>
+      <w:r>
+        <w:rPr>
+          <w:rFonts w:ascii="Montserrat" w:hAnsi="Montserrat" w:cstheme="minorHAnsi"/>
+          <w:b/>
+          <w:snapToGrid w:val="0"/>
+          <w:color w:val="000000"/>
+        </w:rPr>
+        <w:t>&gt;</w:t>
       </w:r>
     </w:p>
     <w:bookmarkEnd w:id="14"/>
@@ -9647,8 +10339,9 @@
           <w:szCs w:val="22"/>
           <w:lang w:eastAsia="es-ES"/>
         </w:rPr>
-        <w:t>&lt;day&gt;</w:t>
-      </w:r>
+        <w:t>&lt;</w:t>
+      </w:r>
+      <w:proofErr w:type="spellStart"/>
       <w:r>
         <w:rPr>
           <w:rFonts w:ascii="Montserrat" w:eastAsia="Times New Roman" w:hAnsi="Montserrat" w:cstheme="minorHAnsi"/>
@@ -9656,8 +10349,9 @@
           <w:szCs w:val="22"/>
           <w:lang w:eastAsia="es-ES"/>
         </w:rPr>
-        <w:t xml:space="preserve"> de </w:t>
-      </w:r>
+        <w:t>day</w:t>
+      </w:r>
+      <w:proofErr w:type="spellEnd"/>
       <w:r>
         <w:rPr>
           <w:rFonts w:ascii="Montserrat" w:eastAsia="Times New Roman" w:hAnsi="Montserrat" w:cstheme="minorHAnsi"/>
@@ -9665,7 +10359,45 @@
           <w:szCs w:val="22"/>
           <w:lang w:eastAsia="es-ES"/>
         </w:rPr>
-        <w:t>&lt;month&gt;</w:t>
+        <w:t>&gt;</w:t>
+      </w:r>
+      <w:r>
+        <w:rPr>
+          <w:rFonts w:ascii="Montserrat" w:eastAsia="Times New Roman" w:hAnsi="Montserrat" w:cstheme="minorHAnsi"/>
+          <w:sz w:val="22"/>
+          <w:szCs w:val="22"/>
+          <w:lang w:eastAsia="es-ES"/>
+        </w:rPr>
+        <w:t xml:space="preserve"> de </w:t>
+      </w:r>
+      <w:r>
+        <w:rPr>
+          <w:rFonts w:ascii="Montserrat" w:eastAsia="Times New Roman" w:hAnsi="Montserrat" w:cstheme="minorHAnsi"/>
+          <w:sz w:val="22"/>
+          <w:szCs w:val="22"/>
+          <w:lang w:eastAsia="es-ES"/>
+        </w:rPr>
+        <w:t>&lt;</w:t>
+      </w:r>
+      <w:proofErr w:type="spellStart"/>
+      <w:r>
+        <w:rPr>
+          <w:rFonts w:ascii="Montserrat" w:eastAsia="Times New Roman" w:hAnsi="Montserrat" w:cstheme="minorHAnsi"/>
+          <w:sz w:val="22"/>
+          <w:szCs w:val="22"/>
+          <w:lang w:eastAsia="es-ES"/>
+        </w:rPr>
+        <w:t>month</w:t>
+      </w:r>
+      <w:proofErr w:type="spellEnd"/>
+      <w:r>
+        <w:rPr>
+          <w:rFonts w:ascii="Montserrat" w:eastAsia="Times New Roman" w:hAnsi="Montserrat" w:cstheme="minorHAnsi"/>
+          <w:sz w:val="22"/>
+          <w:szCs w:val="22"/>
+          <w:lang w:eastAsia="es-ES"/>
+        </w:rPr>
+        <w:t>&gt;</w:t>
       </w:r>
       <w:r>
         <w:rPr>
@@ -9935,7 +10667,21 @@
         <w:rPr>
           <w:rFonts w:ascii="Montserrat" w:hAnsi="Montserrat" w:cstheme="minorHAnsi"/>
         </w:rPr>
-        <w:t>&lt;razon_social&gt;</w:t>
+        <w:t>&lt;</w:t>
+      </w:r>
+      <w:proofErr w:type="spellStart"/>
+      <w:r>
+        <w:rPr>
+          <w:rFonts w:ascii="Montserrat" w:hAnsi="Montserrat" w:cstheme="minorHAnsi"/>
+        </w:rPr>
+        <w:t>razon_social</w:t>
+      </w:r>
+      <w:proofErr w:type="spellEnd"/>
+      <w:r>
+        <w:rPr>
+          <w:rFonts w:ascii="Montserrat" w:hAnsi="Montserrat" w:cstheme="minorHAnsi"/>
+        </w:rPr>
+        <w:t>&gt;</w:t>
       </w:r>
       <w:r>
         <w:rPr>
@@ -10092,27 +10838,25 @@
           <w:snapToGrid w:val="0"/>
           <w:color w:val="000000"/>
         </w:rPr>
-        <w:t>&lt;razon_social&gt;</w:t>
-      </w:r>
-    </w:p>
-    <w:p>
-      <w:pPr>
-        <w:jc w:val="center"/>
+        <w:t>&lt;</w:t>
+      </w:r>
+      <w:proofErr w:type="spellStart"/>
+      <w:r>
         <w:rPr>
           <w:rFonts w:ascii="Montserrat" w:hAnsi="Montserrat" w:cstheme="minorHAnsi"/>
           <w:snapToGrid w:val="0"/>
           <w:color w:val="000000"/>
         </w:rPr>
-      </w:pPr>
+        <w:t>razon_social</w:t>
+      </w:r>
+      <w:proofErr w:type="spellEnd"/>
       <w:r>
         <w:rPr>
           <w:rFonts w:ascii="Montserrat" w:hAnsi="Montserrat" w:cstheme="minorHAnsi"/>
-          <w:b/>
-          <w:bCs/>
           <w:snapToGrid w:val="0"/>
           <w:color w:val="000000"/>
         </w:rPr>
-        <w:t>___________________________________</w:t>
+        <w:t>&gt;</w:t>
       </w:r>
     </w:p>
     <w:p>
@@ -10120,7 +10864,6 @@
         <w:jc w:val="center"/>
         <w:rPr>
           <w:rFonts w:ascii="Montserrat" w:hAnsi="Montserrat" w:cstheme="minorHAnsi"/>
-          <w:b/>
           <w:snapToGrid w:val="0"/>
           <w:color w:val="000000"/>
         </w:rPr>
@@ -10129,10 +10872,11 @@
         <w:rPr>
           <w:rFonts w:ascii="Montserrat" w:hAnsi="Montserrat" w:cstheme="minorHAnsi"/>
           <w:b/>
+          <w:bCs/>
           <w:snapToGrid w:val="0"/>
           <w:color w:val="000000"/>
         </w:rPr>
-        <w:t xml:space="preserve">Nombre y firma </w:t>
+        <w:t>___________________________________</w:t>
       </w:r>
     </w:p>
     <w:p>
@@ -10152,16 +10896,56 @@
           <w:snapToGrid w:val="0"/>
           <w:color w:val="000000"/>
         </w:rPr>
-        <w:t>CURP:</w:t>
-      </w:r>
-      <w:r>
+        <w:t xml:space="preserve">Nombre y firma </w:t>
+      </w:r>
+    </w:p>
+    <w:p>
+      <w:pPr>
+        <w:jc w:val="center"/>
         <w:rPr>
           <w:rFonts w:ascii="Montserrat" w:hAnsi="Montserrat" w:cstheme="minorHAnsi"/>
           <w:b/>
           <w:snapToGrid w:val="0"/>
           <w:color w:val="000000"/>
         </w:rPr>
-        <w:t xml:space="preserve"> &lt;curp&gt;</w:t>
+      </w:pPr>
+      <w:r>
+        <w:rPr>
+          <w:rFonts w:ascii="Montserrat" w:hAnsi="Montserrat" w:cstheme="minorHAnsi"/>
+          <w:b/>
+          <w:snapToGrid w:val="0"/>
+          <w:color w:val="000000"/>
+        </w:rPr>
+        <w:t>CURP:</w:t>
+      </w:r>
+      <w:r>
+        <w:rPr>
+          <w:rFonts w:ascii="Montserrat" w:hAnsi="Montserrat" w:cstheme="minorHAnsi"/>
+          <w:b/>
+          <w:snapToGrid w:val="0"/>
+          <w:color w:val="000000"/>
+        </w:rPr>
+        <w:t xml:space="preserve"> &lt;</w:t>
+      </w:r>
+      <w:proofErr w:type="spellStart"/>
+      <w:r>
+        <w:rPr>
+          <w:rFonts w:ascii="Montserrat" w:hAnsi="Montserrat" w:cstheme="minorHAnsi"/>
+          <w:b/>
+          <w:snapToGrid w:val="0"/>
+          <w:color w:val="000000"/>
+        </w:rPr>
+        <w:t>curp</w:t>
+      </w:r>
+      <w:proofErr w:type="spellEnd"/>
+      <w:r>
+        <w:rPr>
+          <w:rFonts w:ascii="Montserrat" w:hAnsi="Montserrat" w:cstheme="minorHAnsi"/>
+          <w:b/>
+          <w:snapToGrid w:val="0"/>
+          <w:color w:val="000000"/>
+        </w:rPr>
+        <w:t>&gt;</w:t>
       </w:r>
     </w:p>
     <w:p>

</xml_diff>